<commit_message>
blues analysis and fourier concepts
</commit_message>
<xml_diff>
--- a/researchLog.docx
+++ b/researchLog.docx
@@ -64,28 +64,21 @@
           <w:numId w:val="1"/>
         </w:numPr>
       </w:pPr>
-      <w:proofErr w:type="spellStart"/>
-      <w:r>
-        <w:t>Chordino</w:t>
-      </w:r>
-      <w:proofErr w:type="spellEnd"/>
-      <w:r>
-        <w:t xml:space="preserve"> chord estimator – tried it out on a Bill Evans recording </w:t>
-      </w:r>
-    </w:p>
-    <w:p>
-      <w:pPr>
-        <w:pStyle w:val="ListParagraph"/>
-        <w:numPr>
-          <w:ilvl w:val="0"/>
-          <w:numId w:val="1"/>
-        </w:numPr>
-      </w:pPr>
-      <w:proofErr w:type="spellStart"/>
+      <w:r>
+        <w:t xml:space="preserve">Chordino chord estimator – tried it out on a Bill Evans recording </w:t>
+      </w:r>
+    </w:p>
+    <w:p>
+      <w:pPr>
+        <w:pStyle w:val="ListParagraph"/>
+        <w:numPr>
+          <w:ilvl w:val="0"/>
+          <w:numId w:val="1"/>
+        </w:numPr>
+      </w:pPr>
       <w:r>
         <w:t>MiReX</w:t>
       </w:r>
-      <w:proofErr w:type="spellEnd"/>
     </w:p>
     <w:p>
       <w:pPr>
@@ -166,15 +159,7 @@
         </w:numPr>
       </w:pPr>
       <w:r>
-        <w:t xml:space="preserve">ANU library resources – ANU </w:t>
-      </w:r>
-      <w:proofErr w:type="spellStart"/>
-      <w:r>
-        <w:t>SuperSearch</w:t>
-      </w:r>
-      <w:proofErr w:type="spellEnd"/>
-      <w:r>
-        <w:t xml:space="preserve"> through reverse proxy. Great for citations </w:t>
+        <w:t xml:space="preserve">ANU library resources – ANU SuperSearch through reverse proxy. Great for citations </w:t>
       </w:r>
     </w:p>
     <w:p>
@@ -216,15 +201,7 @@
         </w:numPr>
       </w:pPr>
       <w:r>
-        <w:t xml:space="preserve">ANU </w:t>
-      </w:r>
-      <w:proofErr w:type="spellStart"/>
-      <w:r>
-        <w:t>SuperSearch</w:t>
-      </w:r>
-      <w:proofErr w:type="spellEnd"/>
-      <w:r>
-        <w:t xml:space="preserve"> : Automatic Chord Estimation </w:t>
+        <w:t xml:space="preserve">ANU SuperSearch : Automatic Chord Estimation </w:t>
       </w:r>
     </w:p>
     <w:p>
@@ -271,48 +248,19 @@
         <w:t>ing</w:t>
       </w:r>
       <w:r>
-        <w:t xml:space="preserve"> article on future challenges – [ E. </w:t>
-      </w:r>
-      <w:proofErr w:type="spellStart"/>
-      <w:r>
-        <w:t>Benetos</w:t>
-      </w:r>
-      <w:proofErr w:type="spellEnd"/>
-      <w:r>
-        <w:t xml:space="preserve">, S. Dixon, D. </w:t>
-      </w:r>
-      <w:proofErr w:type="spellStart"/>
-      <w:r>
-        <w:t>Giannoulis</w:t>
-      </w:r>
-      <w:proofErr w:type="spellEnd"/>
-      <w:r>
-        <w:t xml:space="preserve">, H. Kirchhoff, and A. </w:t>
-      </w:r>
-      <w:proofErr w:type="spellStart"/>
-      <w:r>
-        <w:t>Klapuri</w:t>
-      </w:r>
-      <w:proofErr w:type="spellEnd"/>
-      <w:r>
-        <w:t xml:space="preserve">, “Automatic music transcription: Challenges and future directions,” J. Intelligent Inform. Syst., vol. 41, no. 3, pp. 407–434, 2013 ] </w:t>
-      </w:r>
-    </w:p>
-    <w:p>
-      <w:pPr>
-        <w:pStyle w:val="ListParagraph"/>
-        <w:numPr>
-          <w:ilvl w:val="0"/>
-          <w:numId w:val="1"/>
-        </w:numPr>
-      </w:pPr>
-      <w:proofErr w:type="spellStart"/>
-      <w:r>
-        <w:t>MiReX</w:t>
-      </w:r>
-      <w:proofErr w:type="spellEnd"/>
-      <w:r>
-        <w:t xml:space="preserve"> 2018 results</w:t>
+        <w:t xml:space="preserve"> article on future challenges – [ E. Benetos, S. Dixon, D. Giannoulis, H. Kirchhoff, and A. Klapuri, “Automatic music transcription: Challenges and future directions,” J. Intelligent Inform. Syst., vol. 41, no. 3, pp. 407–434, 2013 ] </w:t>
+      </w:r>
+    </w:p>
+    <w:p>
+      <w:pPr>
+        <w:pStyle w:val="ListParagraph"/>
+        <w:numPr>
+          <w:ilvl w:val="0"/>
+          <w:numId w:val="1"/>
+        </w:numPr>
+      </w:pPr>
+      <w:r>
+        <w:t>MiReX 2018 results</w:t>
       </w:r>
     </w:p>
     <w:p>
@@ -355,31 +303,7 @@
         <w:t>Finished</w:t>
       </w:r>
       <w:r>
-        <w:t xml:space="preserve"> article on future challenges – [ E. </w:t>
-      </w:r>
-      <w:proofErr w:type="spellStart"/>
-      <w:r>
-        <w:t>Benetos</w:t>
-      </w:r>
-      <w:proofErr w:type="spellEnd"/>
-      <w:r>
-        <w:t xml:space="preserve">, S. Dixon, D. </w:t>
-      </w:r>
-      <w:proofErr w:type="spellStart"/>
-      <w:r>
-        <w:t>Giannoulis</w:t>
-      </w:r>
-      <w:proofErr w:type="spellEnd"/>
-      <w:r>
-        <w:t xml:space="preserve">, H. Kirchhoff, and A. </w:t>
-      </w:r>
-      <w:proofErr w:type="spellStart"/>
-      <w:r>
-        <w:t>Klapuri</w:t>
-      </w:r>
-      <w:proofErr w:type="spellEnd"/>
-      <w:r>
-        <w:t xml:space="preserve">, “Automatic music transcription: Challenges and future directions,” J. Intelligent Inform. Syst., vol. 41, no. 3, pp. 407–434, 2013 ] </w:t>
+        <w:t xml:space="preserve"> article on future challenges – [ E. Benetos, S. Dixon, D. Giannoulis, H. Kirchhoff, and A. Klapuri, “Automatic music transcription: Challenges and future directions,” J. Intelligent Inform. Syst., vol. 41, no. 3, pp. 407–434, 2013 ] </w:t>
       </w:r>
     </w:p>
     <w:p>
@@ -403,15 +327,7 @@
         </w:numPr>
       </w:pPr>
       <w:r>
-        <w:t xml:space="preserve">Started to read  - [M. Müller, D. P. Ellis, A. </w:t>
-      </w:r>
-      <w:proofErr w:type="spellStart"/>
-      <w:r>
-        <w:t>Klapuri</w:t>
-      </w:r>
-      <w:proofErr w:type="spellEnd"/>
-      <w:r>
-        <w:t xml:space="preserve">, and G. Richard, “Signal processing for music analysis,” IEEE J. Sel. Topics Signal Process., vol. 5, no. 6, pp. 1088–1110, 2011] </w:t>
+        <w:t xml:space="preserve">Started to read  - [M. Müller, D. P. Ellis, A. Klapuri, and G. Richard, “Signal processing for music analysis,” IEEE J. Sel. Topics Signal Process., vol. 5, no. 6, pp. 1088–1110, 2011] </w:t>
       </w:r>
     </w:p>
     <w:p>
@@ -446,15 +362,7 @@
         </w:numPr>
       </w:pPr>
       <w:r>
-        <w:t xml:space="preserve">[M. Müller, D. P. Ellis, A. </w:t>
-      </w:r>
-      <w:proofErr w:type="spellStart"/>
-      <w:r>
-        <w:t>Klapuri</w:t>
-      </w:r>
-      <w:proofErr w:type="spellEnd"/>
-      <w:r>
-        <w:t xml:space="preserve">, and G. Richard, “Signal processing for music analysis,” IEEE J. Sel. Topics Signal Process., vol. 5, no. 6, pp. 1088–1110, 2011] </w:t>
+        <w:t xml:space="preserve">[M. Müller, D. P. Ellis, A. Klapuri, and G. Richard, “Signal processing for music analysis,” IEEE J. Sel. Topics Signal Process., vol. 5, no. 6, pp. 1088–1110, 2011] </w:t>
       </w:r>
     </w:p>
     <w:p>
@@ -480,34 +388,21 @@
     <w:p>
       <w:r>
         <w:lastRenderedPageBreak/>
-        <w:t>1</w:t>
-      </w:r>
-      <w:r>
-        <w:t>9</w:t>
-      </w:r>
-      <w:r>
-        <w:t>/8/19</w:t>
-      </w:r>
-    </w:p>
-    <w:p/>
-    <w:p>
-      <w:pPr>
-        <w:pStyle w:val="ListParagraph"/>
-        <w:numPr>
-          <w:ilvl w:val="0"/>
-          <w:numId w:val="1"/>
-        </w:numPr>
-      </w:pPr>
-      <w:r>
-        <w:t xml:space="preserve">[M. Müller, D. P. Ellis, A. </w:t>
-      </w:r>
-      <w:proofErr w:type="spellStart"/>
-      <w:r>
-        <w:t>Klapuri</w:t>
-      </w:r>
-      <w:proofErr w:type="spellEnd"/>
-      <w:r>
-        <w:t xml:space="preserve">, and G. Richard, “Signal processing for music analysis,” IEEE J. Sel. Topics Signal Process., vol. 5, no. 6, pp. 1088–1110, 2011] </w:t>
+        <w:t>19/8/19</w:t>
+      </w:r>
+      <w:bookmarkStart w:id="0" w:name="_GoBack"/>
+      <w:bookmarkEnd w:id="0"/>
+    </w:p>
+    <w:p>
+      <w:pPr>
+        <w:pStyle w:val="ListParagraph"/>
+        <w:numPr>
+          <w:ilvl w:val="0"/>
+          <w:numId w:val="1"/>
+        </w:numPr>
+      </w:pPr>
+      <w:r>
+        <w:t xml:space="preserve">[M. Müller, D. P. Ellis, A. Klapuri, and G. Richard, “Signal processing for music analysis,” IEEE J. Sel. Topics Signal Process., vol. 5, no. 6, pp. 1088–1110, 2011] </w:t>
       </w:r>
     </w:p>
     <w:p>
@@ -548,15 +443,7 @@
         </w:numPr>
       </w:pPr>
       <w:r>
-        <w:t xml:space="preserve">Anna </w:t>
-      </w:r>
-      <w:proofErr w:type="spellStart"/>
-      <w:r>
-        <w:t>Wszeborowska</w:t>
-      </w:r>
-      <w:proofErr w:type="spellEnd"/>
-      <w:r>
-        <w:t xml:space="preserve"> – Music Transcription with Python</w:t>
+        <w:t>Anna Wszeborowska – Music Transcription with Python</w:t>
       </w:r>
     </w:p>
     <w:p>
@@ -568,15 +455,7 @@
         </w:numPr>
       </w:pPr>
       <w:r>
-        <w:t xml:space="preserve">Forked </w:t>
-      </w:r>
-      <w:proofErr w:type="spellStart"/>
-      <w:r>
-        <w:t>github</w:t>
-      </w:r>
-      <w:proofErr w:type="spellEnd"/>
-      <w:r>
-        <w:t xml:space="preserve"> repo – rtmonoaudio2midi, great for prototyping</w:t>
+        <w:t>Forked github repo – rtmonoaudio2midi, great for prototyping</w:t>
       </w:r>
     </w:p>
     <w:p>
@@ -610,8 +489,105 @@
       <w:r>
         <w:t>Signal Processing Methods for Sound Recognition</w:t>
       </w:r>
-      <w:bookmarkStart w:id="0" w:name="_GoBack"/>
-      <w:bookmarkEnd w:id="0"/>
+    </w:p>
+    <w:p>
+      <w:r>
+        <w:t>20/</w:t>
+      </w:r>
+      <w:r>
+        <w:t>8/19</w:t>
+      </w:r>
+    </w:p>
+    <w:p>
+      <w:pPr>
+        <w:pStyle w:val="ListParagraph"/>
+        <w:numPr>
+          <w:ilvl w:val="0"/>
+          <w:numId w:val="1"/>
+        </w:numPr>
+      </w:pPr>
+      <w:r>
+        <w:t xml:space="preserve">[M. Müller, D. P. Ellis, A. Klapuri, and G. Richard, “Signal processing for music analysis,” IEEE J. Sel. Topics Signal Process., vol. 5, no. 6, pp. 1088–1110, 2011] </w:t>
+      </w:r>
+    </w:p>
+    <w:p>
+      <w:pPr>
+        <w:pStyle w:val="ListParagraph"/>
+        <w:numPr>
+          <w:ilvl w:val="0"/>
+          <w:numId w:val="1"/>
+        </w:numPr>
+      </w:pPr>
+      <w:r>
+        <w:t xml:space="preserve">Revision of Fourier concepts logged in annotated references </w:t>
+      </w:r>
+    </w:p>
+    <w:p>
+      <w:pPr>
+        <w:pStyle w:val="ListParagraph"/>
+        <w:numPr>
+          <w:ilvl w:val="0"/>
+          <w:numId w:val="1"/>
+        </w:numPr>
+      </w:pPr>
+      <w:r>
+        <w:t xml:space="preserve">Installed librosa : </w:t>
+      </w:r>
+      <w:hyperlink r:id="rId8" w:history="1">
+        <w:r>
+          <w:rPr>
+            <w:rStyle w:val="Hyperlink"/>
+          </w:rPr>
+          <w:t>https://librosa.github.io/librosa/</w:t>
+        </w:r>
+      </w:hyperlink>
+      <w:r>
+        <w:t xml:space="preserve"> in anaconda </w:t>
+      </w:r>
+    </w:p>
+    <w:p>
+      <w:pPr>
+        <w:pStyle w:val="ListParagraph"/>
+        <w:numPr>
+          <w:ilvl w:val="1"/>
+          <w:numId w:val="1"/>
+        </w:numPr>
+      </w:pPr>
+      <w:r>
+        <w:t xml:space="preserve">Great library for MIR </w:t>
+      </w:r>
+    </w:p>
+    <w:p>
+      <w:pPr>
+        <w:pStyle w:val="ListParagraph"/>
+        <w:numPr>
+          <w:ilvl w:val="0"/>
+          <w:numId w:val="1"/>
+        </w:numPr>
+      </w:pPr>
+      <w:r>
+        <w:t xml:space="preserve">Found great python resource for MIR: </w:t>
+      </w:r>
+      <w:hyperlink r:id="rId9" w:history="1">
+        <w:r>
+          <w:rPr>
+            <w:rStyle w:val="Hyperlink"/>
+          </w:rPr>
+          <w:t>https://musicinformationretrieval.com/index.html</w:t>
+        </w:r>
+      </w:hyperlink>
+    </w:p>
+    <w:p>
+      <w:pPr>
+        <w:pStyle w:val="ListParagraph"/>
+        <w:numPr>
+          <w:ilvl w:val="0"/>
+          <w:numId w:val="1"/>
+        </w:numPr>
+      </w:pPr>
+      <w:r>
+        <w:t>Successfully produced chromagram of a 12 bar blues recording</w:t>
+      </w:r>
     </w:p>
     <w:sectPr>
       <w:pgSz w:w="11906" w:h="16838"/>

</xml_diff>

<commit_message>
23-09-19 AMT DNN grid search
</commit_message>
<xml_diff>
--- a/researchLog.docx
+++ b/researchLog.docx
@@ -2091,8 +2091,161 @@
       <w:r>
         <w:t xml:space="preserve">Implemented NMF with ACF and peak picking for frequency and onsets </w:t>
       </w:r>
+    </w:p>
+    <w:p>
+      <w:r>
+        <w:lastRenderedPageBreak/>
+        <w:t>20/19/19</w:t>
+      </w:r>
+    </w:p>
+    <w:p>
+      <w:pPr>
+        <w:pStyle w:val="ListParagraph"/>
+        <w:numPr>
+          <w:ilvl w:val="0"/>
+          <w:numId w:val="4"/>
+        </w:numPr>
+      </w:pPr>
+      <w:r>
+        <w:t xml:space="preserve">Found resources on DNN music transcription including hyper parameter tuning, and model selection </w:t>
+      </w:r>
       <w:bookmarkStart w:id="2" w:name="_GoBack"/>
       <w:bookmarkEnd w:id="2"/>
+    </w:p>
+    <w:p>
+      <w:r>
+        <w:t>22/9/19</w:t>
+      </w:r>
+    </w:p>
+    <w:p>
+      <w:pPr>
+        <w:pStyle w:val="ListParagraph"/>
+        <w:numPr>
+          <w:ilvl w:val="0"/>
+          <w:numId w:val="4"/>
+        </w:numPr>
+      </w:pPr>
+      <w:r>
+        <w:t xml:space="preserve">Worked on commenting DNN approach </w:t>
+      </w:r>
+    </w:p>
+    <w:p>
+      <w:pPr>
+        <w:pStyle w:val="ListParagraph"/>
+        <w:numPr>
+          <w:ilvl w:val="0"/>
+          <w:numId w:val="4"/>
+        </w:numPr>
+      </w:pPr>
+      <w:r>
+        <w:t xml:space="preserve">Properly implemented sigmoid activation function with binary cross entropy for output nodes </w:t>
+      </w:r>
+    </w:p>
+    <w:p>
+      <w:pPr>
+        <w:pStyle w:val="ListParagraph"/>
+        <w:numPr>
+          <w:ilvl w:val="0"/>
+          <w:numId w:val="4"/>
+        </w:numPr>
+      </w:pPr>
+      <w:r>
+        <w:t>Obtained loss and accuracy plots from model training</w:t>
+      </w:r>
+    </w:p>
+    <w:p>
+      <w:r>
+        <w:t xml:space="preserve">23/9/19 </w:t>
+      </w:r>
+    </w:p>
+    <w:p>
+      <w:pPr>
+        <w:pStyle w:val="ListParagraph"/>
+        <w:numPr>
+          <w:ilvl w:val="0"/>
+          <w:numId w:val="4"/>
+        </w:numPr>
+      </w:pPr>
+      <w:r>
+        <w:t xml:space="preserve">Hyper parameter tuning of model </w:t>
+      </w:r>
+    </w:p>
+    <w:p>
+      <w:pPr>
+        <w:pStyle w:val="ListParagraph"/>
+        <w:numPr>
+          <w:ilvl w:val="1"/>
+          <w:numId w:val="4"/>
+        </w:numPr>
+      </w:pPr>
+      <w:r>
+        <w:t xml:space="preserve">Batch size/ normalization </w:t>
+      </w:r>
+    </w:p>
+    <w:p>
+      <w:pPr>
+        <w:pStyle w:val="ListParagraph"/>
+        <w:numPr>
+          <w:ilvl w:val="1"/>
+          <w:numId w:val="4"/>
+        </w:numPr>
+      </w:pPr>
+      <w:r>
+        <w:t xml:space="preserve">Number of layers/ nodes </w:t>
+      </w:r>
+    </w:p>
+    <w:p>
+      <w:pPr>
+        <w:pStyle w:val="ListParagraph"/>
+        <w:numPr>
+          <w:ilvl w:val="1"/>
+          <w:numId w:val="4"/>
+        </w:numPr>
+      </w:pPr>
+      <w:r>
+        <w:t>Optimizers</w:t>
+      </w:r>
+    </w:p>
+    <w:p>
+      <w:pPr>
+        <w:pStyle w:val="ListParagraph"/>
+        <w:numPr>
+          <w:ilvl w:val="1"/>
+          <w:numId w:val="4"/>
+        </w:numPr>
+      </w:pPr>
+      <w:r>
+        <w:t xml:space="preserve">Activation functions in hidden layers </w:t>
+      </w:r>
+    </w:p>
+    <w:p>
+      <w:r>
+        <w:t xml:space="preserve">24/9/19 </w:t>
+      </w:r>
+    </w:p>
+    <w:p>
+      <w:pPr>
+        <w:pStyle w:val="ListParagraph"/>
+        <w:numPr>
+          <w:ilvl w:val="0"/>
+          <w:numId w:val="4"/>
+        </w:numPr>
+      </w:pPr>
+      <w:r>
+        <w:t xml:space="preserve">Investigate including LSTM layers in model for temporal dependencies </w:t>
+      </w:r>
+    </w:p>
+    <w:p>
+      <w:pPr>
+        <w:pStyle w:val="ListParagraph"/>
+        <w:numPr>
+          <w:ilvl w:val="0"/>
+          <w:numId w:val="4"/>
+        </w:numPr>
+      </w:pPr>
+      <w:r>
+        <w:t>Investigate CNN models</w:t>
+      </w:r>
     </w:p>
     <w:sectPr>
       <w:pgSz w:w="11906" w:h="16838"/>

</xml_diff>

<commit_message>
23-10 mid-term report complete NMF, autocorrelation and CEPSTRUM approaches
</commit_message>
<xml_diff>
--- a/researchLog.docx
+++ b/researchLog.docx
@@ -9,13 +9,6 @@
           <w:bCs/>
         </w:rPr>
       </w:pPr>
-      <w:r>
-        <w:rPr>
-          <w:b/>
-          <w:bCs/>
-        </w:rPr>
-        <w:t>n</w:t>
-      </w:r>
       <w:r>
         <w:rPr>
           <w:b/>
@@ -71,8 +64,13 @@
           <w:numId w:val="1"/>
         </w:numPr>
       </w:pPr>
-      <w:r>
-        <w:t xml:space="preserve">Chordino chord estimator – tried it out on a Bill Evans recording </w:t>
+      <w:proofErr w:type="spellStart"/>
+      <w:r>
+        <w:t>Chordino</w:t>
+      </w:r>
+      <w:proofErr w:type="spellEnd"/>
+      <w:r>
+        <w:t xml:space="preserve"> chord estimator – tried it out on a Bill Evans recording </w:t>
       </w:r>
     </w:p>
     <w:p>
@@ -83,9 +81,11 @@
           <w:numId w:val="1"/>
         </w:numPr>
       </w:pPr>
+      <w:proofErr w:type="spellStart"/>
       <w:r>
         <w:t>MiReX</w:t>
       </w:r>
+      <w:proofErr w:type="spellEnd"/>
     </w:p>
     <w:p>
       <w:pPr>
@@ -166,7 +166,15 @@
         </w:numPr>
       </w:pPr>
       <w:r>
-        <w:t xml:space="preserve">ANU library resources – ANU SuperSearch through reverse proxy. Great for citations </w:t>
+        <w:t xml:space="preserve">ANU library resources – ANU </w:t>
+      </w:r>
+      <w:proofErr w:type="spellStart"/>
+      <w:r>
+        <w:t>SuperSearch</w:t>
+      </w:r>
+      <w:proofErr w:type="spellEnd"/>
+      <w:r>
+        <w:t xml:space="preserve"> through reverse proxy. Great for citations </w:t>
       </w:r>
     </w:p>
     <w:p>
@@ -208,7 +216,15 @@
         </w:numPr>
       </w:pPr>
       <w:r>
-        <w:t xml:space="preserve">ANU SuperSearch : Automatic Chord Estimation </w:t>
+        <w:t xml:space="preserve">ANU </w:t>
+      </w:r>
+      <w:proofErr w:type="spellStart"/>
+      <w:r>
+        <w:t>SuperSearch</w:t>
+      </w:r>
+      <w:proofErr w:type="spellEnd"/>
+      <w:r>
+        <w:t xml:space="preserve"> : Automatic Chord Estimation </w:t>
       </w:r>
     </w:p>
     <w:p>
@@ -255,7 +271,31 @@
         <w:t>ing</w:t>
       </w:r>
       <w:r>
-        <w:t xml:space="preserve"> article on future challenges – [ E. Benetos, S. Dixon, D. Giannoulis, H. Kirchhoff, and A. Klapuri, “Automatic music transcription: Challenges and future directions,” J. Intelligent Inform. Syst., vol. 41, no. 3, pp. 407–434, 2013 ] </w:t>
+        <w:t xml:space="preserve"> article on future challenges – [ E. </w:t>
+      </w:r>
+      <w:proofErr w:type="spellStart"/>
+      <w:r>
+        <w:t>Benetos</w:t>
+      </w:r>
+      <w:proofErr w:type="spellEnd"/>
+      <w:r>
+        <w:t xml:space="preserve">, S. Dixon, D. </w:t>
+      </w:r>
+      <w:proofErr w:type="spellStart"/>
+      <w:r>
+        <w:t>Giannoulis</w:t>
+      </w:r>
+      <w:proofErr w:type="spellEnd"/>
+      <w:r>
+        <w:t xml:space="preserve">, H. Kirchhoff, and A. </w:t>
+      </w:r>
+      <w:proofErr w:type="spellStart"/>
+      <w:r>
+        <w:t>Klapuri</w:t>
+      </w:r>
+      <w:proofErr w:type="spellEnd"/>
+      <w:r>
+        <w:t xml:space="preserve">, “Automatic music transcription: Challenges and future directions,” J. Intelligent Inform. Syst., vol. 41, no. 3, pp. 407–434, 2013 ] </w:t>
       </w:r>
     </w:p>
     <w:p>
@@ -266,8 +306,13 @@
           <w:numId w:val="1"/>
         </w:numPr>
       </w:pPr>
-      <w:r>
-        <w:t>MiReX 2018 results</w:t>
+      <w:proofErr w:type="spellStart"/>
+      <w:r>
+        <w:t>MiReX</w:t>
+      </w:r>
+      <w:proofErr w:type="spellEnd"/>
+      <w:r>
+        <w:t xml:space="preserve"> 2018 results</w:t>
       </w:r>
     </w:p>
     <w:p>
@@ -310,7 +355,31 @@
         <w:t>Finished</w:t>
       </w:r>
       <w:r>
-        <w:t xml:space="preserve"> article on future challenges – [ E. Benetos, S. Dixon, D. Giannoulis, H. Kirchhoff, and A. Klapuri, “Automatic music transcription: Challenges and future directions,” J. Intelligent Inform. Syst., vol. 41, no. 3, pp. 407–434, 2013 ] </w:t>
+        <w:t xml:space="preserve"> article on future challenges – [ E. </w:t>
+      </w:r>
+      <w:proofErr w:type="spellStart"/>
+      <w:r>
+        <w:t>Benetos</w:t>
+      </w:r>
+      <w:proofErr w:type="spellEnd"/>
+      <w:r>
+        <w:t xml:space="preserve">, S. Dixon, D. </w:t>
+      </w:r>
+      <w:proofErr w:type="spellStart"/>
+      <w:r>
+        <w:t>Giannoulis</w:t>
+      </w:r>
+      <w:proofErr w:type="spellEnd"/>
+      <w:r>
+        <w:t xml:space="preserve">, H. Kirchhoff, and A. </w:t>
+      </w:r>
+      <w:proofErr w:type="spellStart"/>
+      <w:r>
+        <w:t>Klapuri</w:t>
+      </w:r>
+      <w:proofErr w:type="spellEnd"/>
+      <w:r>
+        <w:t xml:space="preserve">, “Automatic music transcription: Challenges and future directions,” J. Intelligent Inform. Syst., vol. 41, no. 3, pp. 407–434, 2013 ] </w:t>
       </w:r>
     </w:p>
     <w:p>
@@ -334,7 +403,15 @@
         </w:numPr>
       </w:pPr>
       <w:r>
-        <w:t xml:space="preserve">Started to read  - [M. Müller, D. P. Ellis, A. Klapuri, and G. Richard, “Signal processing for music analysis,” IEEE J. Sel. Topics Signal Process., vol. 5, no. 6, pp. 1088–1110, 2011] </w:t>
+        <w:t xml:space="preserve">Started to read  - [M. Müller, D. P. Ellis, A. </w:t>
+      </w:r>
+      <w:proofErr w:type="spellStart"/>
+      <w:r>
+        <w:t>Klapuri</w:t>
+      </w:r>
+      <w:proofErr w:type="spellEnd"/>
+      <w:r>
+        <w:t xml:space="preserve">, and G. Richard, “Signal processing for music analysis,” IEEE J. Sel. Topics Signal Process., vol. 5, no. 6, pp. 1088–1110, 2011] </w:t>
       </w:r>
     </w:p>
     <w:p>
@@ -369,7 +446,15 @@
         </w:numPr>
       </w:pPr>
       <w:r>
-        <w:t xml:space="preserve">[M. Müller, D. P. Ellis, A. Klapuri, and G. Richard, “Signal processing for music analysis,” IEEE J. Sel. Topics Signal Process., vol. 5, no. 6, pp. 1088–1110, 2011] </w:t>
+        <w:t xml:space="preserve">[M. Müller, D. P. Ellis, A. </w:t>
+      </w:r>
+      <w:proofErr w:type="spellStart"/>
+      <w:r>
+        <w:t>Klapuri</w:t>
+      </w:r>
+      <w:proofErr w:type="spellEnd"/>
+      <w:r>
+        <w:t xml:space="preserve">, and G. Richard, “Signal processing for music analysis,” IEEE J. Sel. Topics Signal Process., vol. 5, no. 6, pp. 1088–1110, 2011] </w:t>
       </w:r>
     </w:p>
     <w:p>
@@ -407,7 +492,15 @@
         </w:numPr>
       </w:pPr>
       <w:r>
-        <w:t xml:space="preserve">[M. Müller, D. P. Ellis, A. Klapuri, and G. Richard, “Signal processing for music analysis,” IEEE J. Sel. Topics Signal Process., vol. 5, no. 6, pp. 1088–1110, 2011] </w:t>
+        <w:t xml:space="preserve">[M. Müller, D. P. Ellis, A. </w:t>
+      </w:r>
+      <w:proofErr w:type="spellStart"/>
+      <w:r>
+        <w:t>Klapuri</w:t>
+      </w:r>
+      <w:proofErr w:type="spellEnd"/>
+      <w:r>
+        <w:t xml:space="preserve">, and G. Richard, “Signal processing for music analysis,” IEEE J. Sel. Topics Signal Process., vol. 5, no. 6, pp. 1088–1110, 2011] </w:t>
       </w:r>
     </w:p>
     <w:p>
@@ -448,7 +541,15 @@
         </w:numPr>
       </w:pPr>
       <w:r>
-        <w:t>Anna Wszeborowska – Music Transcription with Python</w:t>
+        <w:t xml:space="preserve">Anna </w:t>
+      </w:r>
+      <w:proofErr w:type="spellStart"/>
+      <w:r>
+        <w:t>Wszeborowska</w:t>
+      </w:r>
+      <w:proofErr w:type="spellEnd"/>
+      <w:r>
+        <w:t xml:space="preserve"> – Music Transcription with Python</w:t>
       </w:r>
     </w:p>
     <w:p>
@@ -460,7 +561,15 @@
         </w:numPr>
       </w:pPr>
       <w:r>
-        <w:t>Forked github repo – rtmonoaudio2midi, great for prototyping</w:t>
+        <w:t xml:space="preserve">Forked </w:t>
+      </w:r>
+      <w:proofErr w:type="spellStart"/>
+      <w:r>
+        <w:t>github</w:t>
+      </w:r>
+      <w:proofErr w:type="spellEnd"/>
+      <w:r>
+        <w:t xml:space="preserve"> repo – rtmonoaudio2midi, great for prototyping</w:t>
       </w:r>
     </w:p>
     <w:p>
@@ -509,7 +618,15 @@
         </w:numPr>
       </w:pPr>
       <w:r>
-        <w:t xml:space="preserve">[M. Müller, D. P. Ellis, A. Klapuri, and G. Richard, “Signal processing for music analysis,” IEEE J. Sel. Topics Signal Process., vol. 5, no. 6, pp. 1088–1110, 2011] </w:t>
+        <w:t xml:space="preserve">[M. Müller, D. P. Ellis, A. </w:t>
+      </w:r>
+      <w:proofErr w:type="spellStart"/>
+      <w:r>
+        <w:t>Klapuri</w:t>
+      </w:r>
+      <w:proofErr w:type="spellEnd"/>
+      <w:r>
+        <w:t xml:space="preserve">, and G. Richard, “Signal processing for music analysis,” IEEE J. Sel. Topics Signal Process., vol. 5, no. 6, pp. 1088–1110, 2011] </w:t>
       </w:r>
     </w:p>
     <w:p>
@@ -533,7 +650,15 @@
         </w:numPr>
       </w:pPr>
       <w:r>
-        <w:t xml:space="preserve">Installed librosa : </w:t>
+        <w:t xml:space="preserve">Installed </w:t>
+      </w:r>
+      <w:proofErr w:type="spellStart"/>
+      <w:r>
+        <w:t>librosa</w:t>
+      </w:r>
+      <w:proofErr w:type="spellEnd"/>
+      <w:r>
+        <w:t xml:space="preserve"> : </w:t>
       </w:r>
       <w:hyperlink r:id="rId8" w:history="1">
         <w:r>
@@ -588,7 +713,23 @@
         </w:numPr>
       </w:pPr>
       <w:r>
-        <w:t>Successfully produced chromagram of a 12 bar blues recording</w:t>
+        <w:t xml:space="preserve">Successfully produced </w:t>
+      </w:r>
+      <w:proofErr w:type="spellStart"/>
+      <w:r>
+        <w:t>chromagram</w:t>
+      </w:r>
+      <w:proofErr w:type="spellEnd"/>
+      <w:r>
+        <w:t xml:space="preserve"> of a </w:t>
+      </w:r>
+      <w:proofErr w:type="gramStart"/>
+      <w:r>
+        <w:t>12 bar</w:t>
+      </w:r>
+      <w:proofErr w:type="gramEnd"/>
+      <w:r>
+        <w:t xml:space="preserve"> blues recording</w:t>
       </w:r>
     </w:p>
     <w:p>
@@ -616,7 +757,21 @@
         <w:rPr>
           <w:rStyle w:val="Hyperlink"/>
         </w:rPr>
-        <w:t>IEEE Referencing Generator: Citation Generator by Cite This For Me</w:t>
+        <w:t xml:space="preserve">IEEE Referencing Generator: Citation Generator by Cite This </w:t>
+      </w:r>
+      <w:proofErr w:type="gramStart"/>
+      <w:r>
+        <w:rPr>
+          <w:rStyle w:val="Hyperlink"/>
+        </w:rPr>
+        <w:t>For</w:t>
+      </w:r>
+      <w:proofErr w:type="gramEnd"/>
+      <w:r>
+        <w:rPr>
+          <w:rStyle w:val="Hyperlink"/>
+        </w:rPr>
+        <w:t xml:space="preserve"> Me</w:t>
       </w:r>
       <w:r>
         <w:rPr>
@@ -723,7 +878,15 @@
         <w:t>Great textbook for DSP</w:t>
       </w:r>
       <w:r>
-        <w:t xml:space="preserve"> – pay for full access</w:t>
+        <w:t xml:space="preserve"> – </w:t>
+      </w:r>
+      <w:proofErr w:type="gramStart"/>
+      <w:r>
+        <w:t>pay</w:t>
+      </w:r>
+      <w:proofErr w:type="gramEnd"/>
+      <w:r>
+        <w:t xml:space="preserve"> for full access</w:t>
       </w:r>
     </w:p>
     <w:p>
@@ -763,7 +926,15 @@
         </w:numPr>
       </w:pPr>
       <w:r>
-        <w:t xml:space="preserve">Finished [M. Müller, D. P. Ellis, A. Klapuri, and G. Richard, “Signal processing for music analysis,” IEEE J. Sel. Topics Signal Process., vol. 5, no. 6, pp. 1088–1110, 2011] </w:t>
+        <w:t xml:space="preserve">Finished [M. Müller, D. P. Ellis, A. </w:t>
+      </w:r>
+      <w:proofErr w:type="spellStart"/>
+      <w:r>
+        <w:t>Klapuri</w:t>
+      </w:r>
+      <w:proofErr w:type="spellEnd"/>
+      <w:r>
+        <w:t xml:space="preserve">, and G. Richard, “Signal processing for music analysis,” IEEE J. Sel. Topics Signal Process., vol. 5, no. 6, pp. 1088–1110, 2011] </w:t>
       </w:r>
     </w:p>
     <w:p>
@@ -828,7 +999,15 @@
         </w:numPr>
       </w:pPr>
       <w:r>
-        <w:t xml:space="preserve">Constructed tempogram of sample blues recording </w:t>
+        <w:t xml:space="preserve">Constructed </w:t>
+      </w:r>
+      <w:proofErr w:type="spellStart"/>
+      <w:r>
+        <w:t>tempogram</w:t>
+      </w:r>
+      <w:proofErr w:type="spellEnd"/>
+      <w:r>
+        <w:t xml:space="preserve"> of sample blues recording </w:t>
       </w:r>
     </w:p>
     <w:p>
@@ -863,7 +1042,15 @@
         </w:numPr>
       </w:pPr>
       <w:r>
-        <w:t xml:space="preserve">Fourier series Michel Van Biezen : </w:t>
+        <w:t xml:space="preserve">Fourier series Michel Van </w:t>
+      </w:r>
+      <w:proofErr w:type="spellStart"/>
+      <w:r>
+        <w:t>Biezen</w:t>
+      </w:r>
+      <w:proofErr w:type="spellEnd"/>
+      <w:r>
+        <w:t xml:space="preserve"> : </w:t>
       </w:r>
       <w:bookmarkStart w:id="1" w:name="_Hlk17659490"/>
       <w:r>
@@ -901,7 +1088,15 @@
         </w:numPr>
       </w:pPr>
       <w:r>
-        <w:t>Watched this lecture from Brian McFee the co-author of the librosa library</w:t>
+        <w:t xml:space="preserve">Watched this lecture from Brian McFee the co-author of the </w:t>
+      </w:r>
+      <w:proofErr w:type="spellStart"/>
+      <w:r>
+        <w:t>librosa</w:t>
+      </w:r>
+      <w:proofErr w:type="spellEnd"/>
+      <w:r>
+        <w:t xml:space="preserve"> library</w:t>
       </w:r>
     </w:p>
     <w:p>
@@ -926,7 +1121,15 @@
         </w:numPr>
       </w:pPr>
       <w:r>
-        <w:t xml:space="preserve">Provides a number of spectral analysis, beat tracking and temporal structure analysis tools </w:t>
+        <w:t xml:space="preserve">Provides </w:t>
+      </w:r>
+      <w:proofErr w:type="gramStart"/>
+      <w:r>
+        <w:t>a number of</w:t>
+      </w:r>
+      <w:proofErr w:type="gramEnd"/>
+      <w:r>
+        <w:t xml:space="preserve"> spectral analysis, beat tracking and temporal structure analysis tools </w:t>
       </w:r>
     </w:p>
     <w:p>
@@ -972,8 +1175,13 @@
           <w:numId w:val="3"/>
         </w:numPr>
       </w:pPr>
-      <w:r>
-        <w:t xml:space="preserve">Mir_eval library: </w:t>
+      <w:proofErr w:type="spellStart"/>
+      <w:r>
+        <w:t>Mir_eval</w:t>
+      </w:r>
+      <w:proofErr w:type="spellEnd"/>
+      <w:r>
+        <w:t xml:space="preserve"> library: </w:t>
       </w:r>
       <w:hyperlink r:id="rId14" w:history="1">
         <w:r>
@@ -1010,7 +1218,15 @@
         </w:numPr>
       </w:pPr>
       <w:r>
-        <w:t xml:space="preserve">Dr. E. Benetos NUS tutorial - </w:t>
+        <w:t xml:space="preserve">Dr. E. </w:t>
+      </w:r>
+      <w:proofErr w:type="spellStart"/>
+      <w:r>
+        <w:t>Benetos</w:t>
+      </w:r>
+      <w:proofErr w:type="spellEnd"/>
+      <w:r>
+        <w:t xml:space="preserve"> NUS tutorial - </w:t>
       </w:r>
       <w:hyperlink r:id="rId15" w:history="1">
         <w:r>
@@ -1047,7 +1263,15 @@
         </w:numPr>
       </w:pPr>
       <w:r>
-        <w:t xml:space="preserve">Dr. E. Benetos NUS tutorial - </w:t>
+        <w:t xml:space="preserve">Dr. E. </w:t>
+      </w:r>
+      <w:proofErr w:type="spellStart"/>
+      <w:r>
+        <w:t>Benetos</w:t>
+      </w:r>
+      <w:proofErr w:type="spellEnd"/>
+      <w:r>
+        <w:t xml:space="preserve"> NUS tutorial - </w:t>
       </w:r>
       <w:hyperlink r:id="rId16" w:history="1">
         <w:r>
@@ -1373,9 +1597,14 @@
           <w:numId w:val="4"/>
         </w:numPr>
       </w:pPr>
+      <w:proofErr w:type="spellStart"/>
       <w:r>
         <w:lastRenderedPageBreak/>
-        <w:t xml:space="preserve">MusicNet : </w:t>
+        <w:t>MusicNet</w:t>
+      </w:r>
+      <w:proofErr w:type="spellEnd"/>
+      <w:r>
+        <w:t xml:space="preserve"> : </w:t>
       </w:r>
       <w:hyperlink r:id="rId23" w:history="1">
         <w:r>
@@ -1397,8 +1626,13 @@
           <w:numId w:val="4"/>
         </w:numPr>
       </w:pPr>
-      <w:r>
-        <w:t xml:space="preserve">Labrosa access: </w:t>
+      <w:proofErr w:type="spellStart"/>
+      <w:r>
+        <w:t>Labrosa</w:t>
+      </w:r>
+      <w:proofErr w:type="spellEnd"/>
+      <w:r>
+        <w:t xml:space="preserve"> access: </w:t>
       </w:r>
       <w:hyperlink r:id="rId24" w:history="1">
         <w:r>
@@ -1420,8 +1654,13 @@
           <w:numId w:val="4"/>
         </w:numPr>
       </w:pPr>
-      <w:r>
-        <w:t xml:space="preserve">MusicNet has annotated ground truths for all the recordings </w:t>
+      <w:proofErr w:type="spellStart"/>
+      <w:r>
+        <w:t>MusicNet</w:t>
+      </w:r>
+      <w:proofErr w:type="spellEnd"/>
+      <w:r>
+        <w:t xml:space="preserve"> has annotated ground truths for all the recordings </w:t>
       </w:r>
     </w:p>
     <w:p>
@@ -1521,20 +1760,54 @@
           <w:numId w:val="4"/>
         </w:numPr>
       </w:pPr>
-      <w:r>
-        <w:t>Cqt with dimensions number_frames x number_bins</w:t>
-      </w:r>
-    </w:p>
-    <w:p>
-      <w:pPr>
-        <w:pStyle w:val="ListParagraph"/>
-        <w:numPr>
-          <w:ilvl w:val="1"/>
-          <w:numId w:val="4"/>
-        </w:numPr>
-      </w:pPr>
-      <w:r>
-        <w:t xml:space="preserve">Binary labels with dimensions number_frames x number_of_notes </w:t>
+      <w:proofErr w:type="spellStart"/>
+      <w:r>
+        <w:t>Cqt</w:t>
+      </w:r>
+      <w:proofErr w:type="spellEnd"/>
+      <w:r>
+        <w:t xml:space="preserve"> with dimensions </w:t>
+      </w:r>
+      <w:proofErr w:type="spellStart"/>
+      <w:r>
+        <w:t>number_frames</w:t>
+      </w:r>
+      <w:proofErr w:type="spellEnd"/>
+      <w:r>
+        <w:t xml:space="preserve"> x </w:t>
+      </w:r>
+      <w:proofErr w:type="spellStart"/>
+      <w:r>
+        <w:t>number_bins</w:t>
+      </w:r>
+      <w:proofErr w:type="spellEnd"/>
+    </w:p>
+    <w:p>
+      <w:pPr>
+        <w:pStyle w:val="ListParagraph"/>
+        <w:numPr>
+          <w:ilvl w:val="1"/>
+          <w:numId w:val="4"/>
+        </w:numPr>
+      </w:pPr>
+      <w:r>
+        <w:t xml:space="preserve">Binary labels with dimensions </w:t>
+      </w:r>
+      <w:proofErr w:type="spellStart"/>
+      <w:r>
+        <w:t>number_frames</w:t>
+      </w:r>
+      <w:proofErr w:type="spellEnd"/>
+      <w:r>
+        <w:t xml:space="preserve"> x </w:t>
+      </w:r>
+      <w:proofErr w:type="spellStart"/>
+      <w:r>
+        <w:t>number_of_notes</w:t>
+      </w:r>
+      <w:proofErr w:type="spellEnd"/>
+      <w:r>
+        <w:t xml:space="preserve"> </w:t>
       </w:r>
     </w:p>
     <w:p>
@@ -1638,7 +1911,15 @@
         </w:numPr>
       </w:pPr>
       <w:r>
-        <w:t xml:space="preserve">Google Brain github repo : </w:t>
+        <w:t xml:space="preserve">Google Brain </w:t>
+      </w:r>
+      <w:proofErr w:type="spellStart"/>
+      <w:r>
+        <w:t>github</w:t>
+      </w:r>
+      <w:proofErr w:type="spellEnd"/>
+      <w:r>
+        <w:t xml:space="preserve"> repo : </w:t>
       </w:r>
       <w:hyperlink r:id="rId26" w:history="1">
         <w:r>
@@ -1727,19 +2008,64 @@
         <w:t xml:space="preserve">REFERENCE : </w:t>
       </w:r>
       <w:r>
-        <w:t>Curtis Hawthorne, Andriy Stasyuk, Adam Roberts, Ian Simon, Cheng-Zhi Anna Huang,Sander Dieleman, Erich Elsen, Jesse Engel, and Douglas Eck. "Enabling Factorized Piano Music Modeling and Generation with the MAESTRO Dataset." In International Conference on Learning Representations, 2019.</w:t>
-      </w:r>
-    </w:p>
-    <w:p>
-      <w:pPr>
-        <w:pStyle w:val="ListParagraph"/>
-        <w:numPr>
-          <w:ilvl w:val="0"/>
-          <w:numId w:val="4"/>
-        </w:numPr>
-      </w:pPr>
-      <w:r>
-        <w:t xml:space="preserve">Pytorch implementation of Google Brain approach : </w:t>
+        <w:t xml:space="preserve">Curtis Hawthorne, Andriy </w:t>
+      </w:r>
+      <w:proofErr w:type="spellStart"/>
+      <w:r>
+        <w:t>Stasyuk</w:t>
+      </w:r>
+      <w:proofErr w:type="spellEnd"/>
+      <w:r>
+        <w:t>, Adam Roberts, Ian Simon, Cheng-</w:t>
+      </w:r>
+      <w:proofErr w:type="spellStart"/>
+      <w:r>
+        <w:t>Zhi</w:t>
+      </w:r>
+      <w:proofErr w:type="spellEnd"/>
+      <w:r>
+        <w:t xml:space="preserve"> Anna </w:t>
+      </w:r>
+      <w:proofErr w:type="spellStart"/>
+      <w:r>
+        <w:t>Huang,Sander</w:t>
+      </w:r>
+      <w:proofErr w:type="spellEnd"/>
+      <w:r>
+        <w:t xml:space="preserve"> Dieleman, Erich </w:t>
+      </w:r>
+      <w:proofErr w:type="spellStart"/>
+      <w:r>
+        <w:t>Elsen</w:t>
+      </w:r>
+      <w:proofErr w:type="spellEnd"/>
+      <w:r>
+        <w:t xml:space="preserve">, Jesse Engel, and Douglas Eck. "Enabling Factorized Piano Music </w:t>
+      </w:r>
+      <w:proofErr w:type="spellStart"/>
+      <w:r>
+        <w:t>Modeling</w:t>
+      </w:r>
+      <w:proofErr w:type="spellEnd"/>
+      <w:r>
+        <w:t xml:space="preserve"> and Generation with the MAESTRO Dataset." In International Conference on Learning Representations, 2019.</w:t>
+      </w:r>
+    </w:p>
+    <w:p>
+      <w:pPr>
+        <w:pStyle w:val="ListParagraph"/>
+        <w:numPr>
+          <w:ilvl w:val="0"/>
+          <w:numId w:val="4"/>
+        </w:numPr>
+      </w:pPr>
+      <w:proofErr w:type="spellStart"/>
+      <w:r>
+        <w:t>Pytorch</w:t>
+      </w:r>
+      <w:proofErr w:type="spellEnd"/>
+      <w:r>
+        <w:t xml:space="preserve"> implementation of Google Brain approach : </w:t>
       </w:r>
       <w:hyperlink r:id="rId30" w:history="1">
         <w:r>
@@ -2032,7 +2358,15 @@
         </w:numPr>
       </w:pPr>
       <w:r>
-        <w:t xml:space="preserve">Steve Tjao MIR algorithms </w:t>
+        <w:t xml:space="preserve">Steve </w:t>
+      </w:r>
+      <w:proofErr w:type="spellStart"/>
+      <w:r>
+        <w:t>Tjao</w:t>
+      </w:r>
+      <w:proofErr w:type="spellEnd"/>
+      <w:r>
+        <w:t xml:space="preserve"> MIR algorithms </w:t>
       </w:r>
       <w:r>
         <w:t xml:space="preserve">- </w:t>
@@ -2054,8 +2388,13 @@
           <w:numId w:val="7"/>
         </w:numPr>
       </w:pPr>
-      <w:r>
-        <w:t xml:space="preserve">Scikit Learn algorithms for MIR </w:t>
+      <w:proofErr w:type="spellStart"/>
+      <w:r>
+        <w:t>Scikit</w:t>
+      </w:r>
+      <w:proofErr w:type="spellEnd"/>
+      <w:r>
+        <w:t xml:space="preserve"> Learn algorithms for MIR </w:t>
       </w:r>
     </w:p>
     <w:p>
@@ -2066,9 +2405,11 @@
           <w:numId w:val="7"/>
         </w:numPr>
       </w:pPr>
+      <w:proofErr w:type="spellStart"/>
       <w:r>
         <w:t>Standford_MIR</w:t>
       </w:r>
+      <w:proofErr w:type="spellEnd"/>
     </w:p>
     <w:p>
       <w:pPr>
@@ -2081,8 +2422,21 @@
           <w:lang w:val="en-US"/>
         </w:rPr>
       </w:pPr>
-      <w:r>
-        <w:t xml:space="preserve">Segio Oramos - </w:t>
+      <w:proofErr w:type="spellStart"/>
+      <w:r>
+        <w:t>Segio</w:t>
+      </w:r>
+      <w:proofErr w:type="spellEnd"/>
+      <w:r>
+        <w:t xml:space="preserve"> </w:t>
+      </w:r>
+      <w:proofErr w:type="spellStart"/>
+      <w:r>
+        <w:t>Oramos</w:t>
+      </w:r>
+      <w:proofErr w:type="spellEnd"/>
+      <w:r>
+        <w:t xml:space="preserve"> - </w:t>
       </w:r>
       <w:hyperlink r:id="rId34" w:history="1">
         <w:r>
@@ -2132,6 +2486,77 @@
       </w:pPr>
       <w:r>
         <w:t>Basic 251 used chroma maximum and mean of spectral centroid</w:t>
+      </w:r>
+    </w:p>
+    <w:p>
+      <w:pPr>
+        <w:pStyle w:val="ListParagraph"/>
+        <w:numPr>
+          <w:ilvl w:val="0"/>
+          <w:numId w:val="7"/>
+        </w:numPr>
+      </w:pPr>
+      <w:r>
+        <w:t xml:space="preserve">SONIFY and MIR_EVAL of estimated melody </w:t>
+      </w:r>
+    </w:p>
+    <w:p>
+      <w:r>
+        <w:t xml:space="preserve">20/10/19 </w:t>
+      </w:r>
+    </w:p>
+    <w:p>
+      <w:pPr>
+        <w:pStyle w:val="ListParagraph"/>
+        <w:numPr>
+          <w:ilvl w:val="0"/>
+          <w:numId w:val="7"/>
+        </w:numPr>
+      </w:pPr>
+      <w:r>
+        <w:t xml:space="preserve">CEPSTRUM analysis </w:t>
+      </w:r>
+    </w:p>
+    <w:p>
+      <w:pPr>
+        <w:pStyle w:val="ListParagraph"/>
+        <w:numPr>
+          <w:ilvl w:val="0"/>
+          <w:numId w:val="7"/>
+        </w:numPr>
+      </w:pPr>
+      <w:r>
+        <w:t xml:space="preserve">YIN algorithm </w:t>
+      </w:r>
+    </w:p>
+    <w:p>
+      <w:r>
+        <w:lastRenderedPageBreak/>
+        <w:t>23/10/19</w:t>
+      </w:r>
+    </w:p>
+    <w:p>
+      <w:pPr>
+        <w:pStyle w:val="ListParagraph"/>
+        <w:numPr>
+          <w:ilvl w:val="0"/>
+          <w:numId w:val="7"/>
+        </w:numPr>
+      </w:pPr>
+      <w:r>
+        <w:t xml:space="preserve">Finished mid term report </w:t>
+      </w:r>
+    </w:p>
+    <w:p>
+      <w:pPr>
+        <w:pStyle w:val="ListParagraph"/>
+        <w:numPr>
+          <w:ilvl w:val="0"/>
+          <w:numId w:val="7"/>
+        </w:numPr>
+      </w:pPr>
+      <w:r>
+        <w:t>CEPSTRUM, NMF with peak differences and autocorrelation methods</w:t>
       </w:r>
       <w:bookmarkStart w:id="2" w:name="_GoBack"/>
       <w:bookmarkEnd w:id="2"/>

</xml_diff>

<commit_message>
15-4-20 review half done
</commit_message>
<xml_diff>
--- a/researchLog.docx
+++ b/researchLog.docx
@@ -1,6 +1,6 @@
 
 <file path=word/document.xml><?xml version="1.0" encoding="utf-8"?>
-<w:document xmlns:wpc="http://schemas.microsoft.com/office/word/2010/wordprocessingCanvas" xmlns:cx="http://schemas.microsoft.com/office/drawing/2014/chartex" xmlns:cx1="http://schemas.microsoft.com/office/drawing/2015/9/8/chartex" xmlns:cx2="http://schemas.microsoft.com/office/drawing/2015/10/21/chartex" xmlns:cx3="http://schemas.microsoft.com/office/drawing/2016/5/9/chartex" xmlns:cx4="http://schemas.microsoft.com/office/drawing/2016/5/10/chartex" xmlns:cx5="http://schemas.microsoft.com/office/drawing/2016/5/11/chartex" xmlns:cx6="http://schemas.microsoft.com/office/drawing/2016/5/12/chartex" xmlns:cx7="http://schemas.microsoft.com/office/drawing/2016/5/13/chartex" xmlns:cx8="http://schemas.microsoft.com/office/drawing/2016/5/14/chartex" xmlns:mc="http://schemas.openxmlformats.org/markup-compatibility/2006" xmlns:aink="http://schemas.microsoft.com/office/drawing/2016/ink" xmlns:am3d="http://schemas.microsoft.com/office/drawing/2017/model3d" xmlns:o="urn:schemas-microsoft-com:office:office" xmlns:r="http://schemas.openxmlformats.org/officeDocument/2006/relationships" xmlns:m="http://schemas.openxmlformats.org/officeDocument/2006/math" xmlns:v="urn:schemas-microsoft-com:vml" xmlns:wp14="http://schemas.microsoft.com/office/word/2010/wordprocessingDrawing" xmlns:wp="http://schemas.openxmlformats.org/drawingml/2006/wordprocessingDrawing" xmlns:w10="urn:schemas-microsoft-com:office:word" xmlns:w="http://schemas.openxmlformats.org/wordprocessingml/2006/main" xmlns:w14="http://schemas.microsoft.com/office/word/2010/wordml" xmlns:w15="http://schemas.microsoft.com/office/word/2012/wordml" xmlns:w16cid="http://schemas.microsoft.com/office/word/2016/wordml/cid" xmlns:w16se="http://schemas.microsoft.com/office/word/2015/wordml/symex" xmlns:wpg="http://schemas.microsoft.com/office/word/2010/wordprocessingGroup" xmlns:wpi="http://schemas.microsoft.com/office/word/2010/wordprocessingInk" xmlns:wne="http://schemas.microsoft.com/office/word/2006/wordml" xmlns:wps="http://schemas.microsoft.com/office/word/2010/wordprocessingShape" mc:Ignorable="w14 w15 w16se w16cid wp14">
+<w:document xmlns:wpc="http://schemas.microsoft.com/office/word/2010/wordprocessingCanvas" xmlns:cx="http://schemas.microsoft.com/office/drawing/2014/chartex" xmlns:cx1="http://schemas.microsoft.com/office/drawing/2015/9/8/chartex" xmlns:cx2="http://schemas.microsoft.com/office/drawing/2015/10/21/chartex" xmlns:cx3="http://schemas.microsoft.com/office/drawing/2016/5/9/chartex" xmlns:cx4="http://schemas.microsoft.com/office/drawing/2016/5/10/chartex" xmlns:cx5="http://schemas.microsoft.com/office/drawing/2016/5/11/chartex" xmlns:cx6="http://schemas.microsoft.com/office/drawing/2016/5/12/chartex" xmlns:cx7="http://schemas.microsoft.com/office/drawing/2016/5/13/chartex" xmlns:cx8="http://schemas.microsoft.com/office/drawing/2016/5/14/chartex" xmlns:mc="http://schemas.openxmlformats.org/markup-compatibility/2006" xmlns:aink="http://schemas.microsoft.com/office/drawing/2016/ink" xmlns:am3d="http://schemas.microsoft.com/office/drawing/2017/model3d" xmlns:o="urn:schemas-microsoft-com:office:office" xmlns:r="http://schemas.openxmlformats.org/officeDocument/2006/relationships" xmlns:m="http://schemas.openxmlformats.org/officeDocument/2006/math" xmlns:v="urn:schemas-microsoft-com:vml" xmlns:wp14="http://schemas.microsoft.com/office/word/2010/wordprocessingDrawing" xmlns:wp="http://schemas.openxmlformats.org/drawingml/2006/wordprocessingDrawing" xmlns:w10="urn:schemas-microsoft-com:office:word" xmlns:w="http://schemas.openxmlformats.org/wordprocessingml/2006/main" xmlns:w14="http://schemas.microsoft.com/office/word/2010/wordml" xmlns:w15="http://schemas.microsoft.com/office/word/2012/wordml" xmlns:w16cex="http://schemas.microsoft.com/office/word/2018/wordml/cex" xmlns:w16cid="http://schemas.microsoft.com/office/word/2016/wordml/cid" xmlns:w16="http://schemas.microsoft.com/office/word/2018/wordml" xmlns:w16se="http://schemas.microsoft.com/office/word/2015/wordml/symex" xmlns:wpg="http://schemas.microsoft.com/office/word/2010/wordprocessingGroup" xmlns:wpi="http://schemas.microsoft.com/office/word/2010/wordprocessingInk" xmlns:wne="http://schemas.microsoft.com/office/word/2006/wordml" xmlns:wps="http://schemas.microsoft.com/office/word/2010/wordprocessingShape" mc:Ignorable="w14 w15 w16se w16cid w16 w16cex wp14">
   <w:body>
     <w:p>
       <w:pPr>
@@ -277,7 +277,7 @@
           <w:lang w:val="en-US"/>
         </w:rPr>
       </w:pPr>
-      <w:hyperlink r:id="rId5" w:history="1">
+      <w:hyperlink r:id="rId7" w:history="1">
         <w:r>
           <w:rPr>
             <w:rStyle w:val="Hyperlink"/>
@@ -426,7 +426,7 @@
           <w:numId w:val="1"/>
         </w:numPr>
       </w:pPr>
-      <w:hyperlink r:id="rId6" w:history="1">
+      <w:hyperlink r:id="rId8" w:history="1">
         <w:r>
           <w:rPr>
             <w:rStyle w:val="Hyperlink"/>
@@ -467,7 +467,7 @@
           <w:numId w:val="1"/>
         </w:numPr>
       </w:pPr>
-      <w:hyperlink r:id="rId7" w:history="1">
+      <w:hyperlink r:id="rId9" w:history="1">
         <w:r>
           <w:rPr>
             <w:rStyle w:val="Hyperlink"/>
@@ -531,7 +531,7 @@
       <w:r>
         <w:t xml:space="preserve">Installed librosa : </w:t>
       </w:r>
-      <w:hyperlink r:id="rId8" w:history="1">
+      <w:hyperlink r:id="rId10" w:history="1">
         <w:r>
           <w:rPr>
             <w:rStyle w:val="Hyperlink"/>
@@ -566,7 +566,7 @@
       <w:r>
         <w:t xml:space="preserve">Found great python resource for MIR: </w:t>
       </w:r>
-      <w:hyperlink r:id="rId9" w:history="1">
+      <w:hyperlink r:id="rId11" w:history="1">
         <w:r>
           <w:rPr>
             <w:rStyle w:val="Hyperlink"/>
@@ -636,7 +636,7 @@
       <w:r>
         <w:t xml:space="preserve">DSP guide : </w:t>
       </w:r>
-      <w:hyperlink r:id="rId10" w:history="1">
+      <w:hyperlink r:id="rId12" w:history="1">
         <w:r>
           <w:rPr>
             <w:rStyle w:val="Hyperlink"/>
@@ -698,7 +698,7 @@
       <w:r>
         <w:t xml:space="preserve"> </w:t>
       </w:r>
-      <w:hyperlink r:id="rId11" w:history="1">
+      <w:hyperlink r:id="rId13" w:history="1">
         <w:r>
           <w:rPr>
             <w:rStyle w:val="Hyperlink"/>
@@ -838,7 +838,7 @@
       <w:r>
         <w:t xml:space="preserve">Stanford Fourier series lectures : </w:t>
       </w:r>
-      <w:hyperlink r:id="rId12" w:history="1">
+      <w:hyperlink r:id="rId14" w:history="1">
         <w:r>
           <w:rPr>
             <w:rStyle w:val="Hyperlink"/>
@@ -936,7 +936,7 @@
       <w:r>
         <w:t xml:space="preserve">JAMS annotation library: </w:t>
       </w:r>
-      <w:hyperlink r:id="rId13" w:history="1">
+      <w:hyperlink r:id="rId15" w:history="1">
         <w:r>
           <w:rPr>
             <w:rStyle w:val="Hyperlink"/>
@@ -971,7 +971,7 @@
       <w:r>
         <w:t xml:space="preserve">Mir_eval library: </w:t>
       </w:r>
-      <w:hyperlink r:id="rId14" w:history="1">
+      <w:hyperlink r:id="rId16" w:history="1">
         <w:r>
           <w:rPr>
             <w:rStyle w:val="Hyperlink"/>
@@ -1008,7 +1008,7 @@
       <w:r>
         <w:t xml:space="preserve">Dr. E. Benetos NUS tutorial - </w:t>
       </w:r>
-      <w:hyperlink r:id="rId15" w:history="1">
+      <w:hyperlink r:id="rId17" w:history="1">
         <w:r>
           <w:rPr>
             <w:rStyle w:val="Hyperlink"/>
@@ -1045,7 +1045,7 @@
       <w:r>
         <w:t xml:space="preserve">Dr. E. Benetos NUS tutorial - </w:t>
       </w:r>
-      <w:hyperlink r:id="rId16" w:history="1">
+      <w:hyperlink r:id="rId18" w:history="1">
         <w:r>
           <w:rPr>
             <w:rStyle w:val="Hyperlink"/>
@@ -1098,7 +1098,7 @@
       <w:r>
         <w:t xml:space="preserve"> </w:t>
       </w:r>
-      <w:hyperlink r:id="rId17" w:history="1">
+      <w:hyperlink r:id="rId19" w:history="1">
         <w:r>
           <w:rPr>
             <w:rStyle w:val="Hyperlink"/>
@@ -1150,7 +1150,7 @@
       <w:r>
         <w:t xml:space="preserve">Wang Ye NUS lectures, Perceptual Features lectures and Audio signals : </w:t>
       </w:r>
-      <w:hyperlink r:id="rId18" w:history="1">
+      <w:hyperlink r:id="rId20" w:history="1">
         <w:r>
           <w:rPr>
             <w:rStyle w:val="Hyperlink"/>
@@ -1190,7 +1190,7 @@
       <w:r>
         <w:t xml:space="preserve">Wang Ye NUS lectures, Perceptual Features lectures and Audio signals : </w:t>
       </w:r>
-      <w:hyperlink r:id="rId19" w:history="1">
+      <w:hyperlink r:id="rId21" w:history="1">
         <w:r>
           <w:t>https://www.youtube.com/watch?v=0CtsogMICH0</w:t>
         </w:r>
@@ -1231,7 +1231,7 @@
       <w:r>
         <w:t xml:space="preserve">Finished relevant lectures on SMC NUS YouTube page </w:t>
       </w:r>
-      <w:hyperlink r:id="rId20" w:history="1">
+      <w:hyperlink r:id="rId22" w:history="1">
         <w:r>
           <w:rPr>
             <w:rStyle w:val="Hyperlink"/>
@@ -1295,7 +1295,7 @@
       <w:r>
         <w:t xml:space="preserve">Reading Signal Analysis and Feature Extraction: </w:t>
       </w:r>
-      <w:hyperlink r:id="rId21" w:history="1">
+      <w:hyperlink r:id="rId23" w:history="1">
         <w:r>
           <w:rPr>
             <w:rStyle w:val="Hyperlink"/>
@@ -1349,7 +1349,7 @@
       <w:r>
         <w:t xml:space="preserve">TRIOS dataset : </w:t>
       </w:r>
-      <w:hyperlink r:id="rId22" w:history="1">
+      <w:hyperlink r:id="rId24" w:history="1">
         <w:r>
           <w:rPr>
             <w:rStyle w:val="Hyperlink"/>
@@ -1373,7 +1373,7 @@
         <w:lastRenderedPageBreak/>
         <w:t xml:space="preserve">MusicNet : </w:t>
       </w:r>
-      <w:hyperlink r:id="rId23" w:history="1">
+      <w:hyperlink r:id="rId25" w:history="1">
         <w:r>
           <w:rPr>
             <w:rStyle w:val="Hyperlink"/>
@@ -1396,7 +1396,7 @@
       <w:r>
         <w:t xml:space="preserve">Labrosa access: </w:t>
       </w:r>
-      <w:hyperlink r:id="rId24" w:history="1">
+      <w:hyperlink r:id="rId26" w:history="1">
         <w:r>
           <w:rPr>
             <w:rStyle w:val="Hyperlink"/>
@@ -1581,7 +1581,7 @@
           <w:numId w:val="4"/>
         </w:numPr>
       </w:pPr>
-      <w:hyperlink r:id="rId25" w:history="1">
+      <w:hyperlink r:id="rId27" w:history="1">
         <w:r>
           <w:rPr>
             <w:rStyle w:val="Hyperlink"/>
@@ -1636,7 +1636,7 @@
       <w:r>
         <w:t xml:space="preserve">Google Brain github repo : </w:t>
       </w:r>
-      <w:hyperlink r:id="rId26" w:history="1">
+      <w:hyperlink r:id="rId28" w:history="1">
         <w:r>
           <w:rPr>
             <w:rStyle w:val="Hyperlink"/>
@@ -1656,7 +1656,7 @@
       <w:r>
         <w:t xml:space="preserve">Online resource : </w:t>
       </w:r>
-      <w:hyperlink r:id="rId27" w:history="1">
+      <w:hyperlink r:id="rId29" w:history="1">
         <w:r>
           <w:rPr>
             <w:rStyle w:val="Hyperlink"/>
@@ -1676,7 +1676,7 @@
       <w:r>
         <w:t xml:space="preserve">Notebook demonstrating use of magenta model : </w:t>
       </w:r>
-      <w:hyperlink r:id="rId28" w:anchor="scrollTo=Z5SYRvIm8gq5" w:history="1">
+      <w:hyperlink r:id="rId30" w:anchor="scrollTo=Z5SYRvIm8gq5" w:history="1">
         <w:r>
           <w:rPr>
             <w:rStyle w:val="Hyperlink"/>
@@ -1701,7 +1701,7 @@
       <w:r>
         <w:t xml:space="preserve">Dataset developed by : </w:t>
       </w:r>
-      <w:hyperlink r:id="rId29" w:history="1">
+      <w:hyperlink r:id="rId31" w:history="1">
         <w:r>
           <w:rPr>
             <w:rStyle w:val="Hyperlink"/>
@@ -1737,7 +1737,7 @@
       <w:r>
         <w:t xml:space="preserve">Pytorch implementation of Google Brain approach : </w:t>
       </w:r>
-      <w:hyperlink r:id="rId30" w:history="1">
+      <w:hyperlink r:id="rId32" w:history="1">
         <w:r>
           <w:rPr>
             <w:rStyle w:val="Hyperlink"/>
@@ -1762,7 +1762,7 @@
       <w:r>
         <w:t xml:space="preserve">DNN for AMT : </w:t>
       </w:r>
-      <w:hyperlink r:id="rId31" w:history="1">
+      <w:hyperlink r:id="rId33" w:history="1">
         <w:r>
           <w:rPr>
             <w:rStyle w:val="Hyperlink"/>
@@ -1993,7 +1993,7 @@
       <w:r>
         <w:t xml:space="preserve">HMM lectures - </w:t>
       </w:r>
-      <w:hyperlink r:id="rId32" w:history="1">
+      <w:hyperlink r:id="rId34" w:history="1">
         <w:r>
           <w:rPr>
             <w:rStyle w:val="Hyperlink"/>
@@ -2033,7 +2033,7 @@
       <w:r>
         <w:t xml:space="preserve">- </w:t>
       </w:r>
-      <w:hyperlink r:id="rId33" w:history="1">
+      <w:hyperlink r:id="rId35" w:history="1">
         <w:r>
           <w:rPr>
             <w:rStyle w:val="Hyperlink"/>
@@ -2080,7 +2080,7 @@
       <w:r>
         <w:t xml:space="preserve">Segio Oramos - </w:t>
       </w:r>
-      <w:hyperlink r:id="rId34" w:history="1">
+      <w:hyperlink r:id="rId36" w:history="1">
         <w:r>
           <w:rPr>
             <w:rStyle w:val="Hyperlink"/>
@@ -2263,7 +2263,7 @@
           <w:u w:val="none"/>
         </w:rPr>
       </w:pPr>
-      <w:hyperlink r:id="rId35" w:history="1">
+      <w:hyperlink r:id="rId37" w:history="1">
         <w:r>
           <w:rPr>
             <w:rStyle w:val="Hyperlink"/>
@@ -2333,7 +2333,7 @@
           <w:numId w:val="7"/>
         </w:numPr>
       </w:pPr>
-      <w:hyperlink r:id="rId36" w:history="1">
+      <w:hyperlink r:id="rId38" w:history="1">
         <w:r>
           <w:rPr>
             <w:rStyle w:val="Hyperlink"/>
@@ -2735,154 +2735,6 @@
       </w:pPr>
       <w:r>
         <w:t xml:space="preserve">Found some more resources on DSP lectures - </w:t>
-      </w:r>
-      <w:hyperlink r:id="rId37" w:history="1">
-        <w:r>
-          <w:rPr>
-            <w:rStyle w:val="Hyperlink"/>
-          </w:rPr>
-          <w:t>https://www.youtube.com/user/agpanagos/playlists</w:t>
-        </w:r>
-      </w:hyperlink>
-    </w:p>
-    <w:p>
-      <w:pPr>
-        <w:pStyle w:val="ListParagraph"/>
-        <w:numPr>
-          <w:ilvl w:val="0"/>
-          <w:numId w:val="7"/>
-        </w:numPr>
-      </w:pPr>
-      <w:r>
-        <w:t>Latex revision</w:t>
-      </w:r>
-    </w:p>
-    <w:p>
-      <w:r>
-        <w:t>11/2/20</w:t>
-      </w:r>
-    </w:p>
-    <w:p>
-      <w:pPr>
-        <w:pStyle w:val="ListParagraph"/>
-        <w:numPr>
-          <w:ilvl w:val="0"/>
-          <w:numId w:val="7"/>
-        </w:numPr>
-      </w:pPr>
-      <w:r>
-        <w:t xml:space="preserve">Adam Panagos </w:t>
-      </w:r>
-      <w:r>
-        <w:t xml:space="preserve">CT1 : </w:t>
-      </w:r>
-      <w:r>
-        <w:t>Signals and Systems Basics</w:t>
-      </w:r>
-      <w:r>
-        <w:t xml:space="preserve">  </w:t>
-      </w:r>
-      <w:r>
-        <w:t xml:space="preserve"> - </w:t>
-      </w:r>
-      <w:hyperlink r:id="rId38" w:history="1">
-        <w:r>
-          <w:rPr>
-            <w:rStyle w:val="Hyperlink"/>
-          </w:rPr>
-          <w:t>https://www.youtube.com/watch?v=niCzs_oEIgY&amp;list=PLdciPPorsHumV-3apuNeVGMILtXpwrHxP</w:t>
-        </w:r>
-      </w:hyperlink>
-    </w:p>
-    <w:p>
-      <w:pPr>
-        <w:pStyle w:val="ListParagraph"/>
-        <w:numPr>
-          <w:ilvl w:val="0"/>
-          <w:numId w:val="7"/>
-        </w:numPr>
-      </w:pPr>
-      <w:r>
-        <w:t xml:space="preserve">Latex revision </w:t>
-      </w:r>
-      <w:r>
-        <w:t>– started using overleaf with nus template</w:t>
-      </w:r>
-      <w:r>
-        <w:t>, version control is possible on overleaf</w:t>
-      </w:r>
-    </w:p>
-    <w:p>
-      <w:pPr>
-        <w:pStyle w:val="ListParagraph"/>
-        <w:numPr>
-          <w:ilvl w:val="0"/>
-          <w:numId w:val="7"/>
-        </w:numPr>
-      </w:pPr>
-      <w:r>
-        <w:t>Report writing</w:t>
-      </w:r>
-    </w:p>
-    <w:p>
-      <w:r>
-        <w:t>12/2/20</w:t>
-      </w:r>
-    </w:p>
-    <w:p>
-      <w:pPr>
-        <w:pStyle w:val="ListParagraph"/>
-        <w:numPr>
-          <w:ilvl w:val="0"/>
-          <w:numId w:val="7"/>
-        </w:numPr>
-      </w:pPr>
-      <w:r>
-        <w:t xml:space="preserve">Latex report formatted and set up on VSCode and Overleaf but not synchronized </w:t>
-      </w:r>
-    </w:p>
-    <w:p>
-      <w:pPr>
-        <w:pStyle w:val="ListParagraph"/>
-        <w:numPr>
-          <w:ilvl w:val="0"/>
-          <w:numId w:val="7"/>
-        </w:numPr>
-      </w:pPr>
-      <w:r>
-        <w:t xml:space="preserve">Continued working on introduction and literature review sections </w:t>
-      </w:r>
-    </w:p>
-    <w:p>
-      <w:pPr>
-        <w:pStyle w:val="ListParagraph"/>
-        <w:numPr>
-          <w:ilvl w:val="0"/>
-          <w:numId w:val="7"/>
-        </w:numPr>
-      </w:pPr>
-      <w:r>
-        <w:t xml:space="preserve">Adam Panagos CT2 : Signals and Systems </w:t>
-      </w:r>
-      <w:r>
-        <w:t xml:space="preserve">Analysis + CT3 : Fourier Series </w:t>
-      </w:r>
-    </w:p>
-    <w:p>
-      <w:r>
-        <w:t xml:space="preserve">13/2/20 </w:t>
-      </w:r>
-    </w:p>
-    <w:p>
-      <w:pPr>
-        <w:pStyle w:val="ListParagraph"/>
-        <w:numPr>
-          <w:ilvl w:val="0"/>
-          <w:numId w:val="7"/>
-        </w:numPr>
-      </w:pPr>
-      <w:r>
-        <w:t xml:space="preserve">Adam Panagos DT1, DT2 : </w:t>
       </w:r>
       <w:hyperlink r:id="rId39" w:history="1">
         <w:r>
@@ -2902,9 +2754,157 @@
         </w:numPr>
       </w:pPr>
       <w:r>
+        <w:t>Latex revision</w:t>
+      </w:r>
+    </w:p>
+    <w:p>
+      <w:r>
+        <w:t>11/2/20</w:t>
+      </w:r>
+    </w:p>
+    <w:p>
+      <w:pPr>
+        <w:pStyle w:val="ListParagraph"/>
+        <w:numPr>
+          <w:ilvl w:val="0"/>
+          <w:numId w:val="7"/>
+        </w:numPr>
+      </w:pPr>
+      <w:r>
+        <w:t xml:space="preserve">Adam Panagos </w:t>
+      </w:r>
+      <w:r>
+        <w:t xml:space="preserve">CT1 : </w:t>
+      </w:r>
+      <w:r>
+        <w:t>Signals and Systems Basics</w:t>
+      </w:r>
+      <w:r>
+        <w:t xml:space="preserve">  </w:t>
+      </w:r>
+      <w:r>
+        <w:t xml:space="preserve"> - </w:t>
+      </w:r>
+      <w:hyperlink r:id="rId40" w:history="1">
+        <w:r>
+          <w:rPr>
+            <w:rStyle w:val="Hyperlink"/>
+          </w:rPr>
+          <w:t>https://www.youtube.com/watch?v=niCzs_oEIgY&amp;list=PLdciPPorsHumV-3apuNeVGMILtXpwrHxP</w:t>
+        </w:r>
+      </w:hyperlink>
+    </w:p>
+    <w:p>
+      <w:pPr>
+        <w:pStyle w:val="ListParagraph"/>
+        <w:numPr>
+          <w:ilvl w:val="0"/>
+          <w:numId w:val="7"/>
+        </w:numPr>
+      </w:pPr>
+      <w:r>
+        <w:t xml:space="preserve">Latex revision </w:t>
+      </w:r>
+      <w:r>
+        <w:t>– started using overleaf with nus template</w:t>
+      </w:r>
+      <w:r>
+        <w:t>, version control is possible on overleaf</w:t>
+      </w:r>
+    </w:p>
+    <w:p>
+      <w:pPr>
+        <w:pStyle w:val="ListParagraph"/>
+        <w:numPr>
+          <w:ilvl w:val="0"/>
+          <w:numId w:val="7"/>
+        </w:numPr>
+      </w:pPr>
+      <w:r>
+        <w:t>Report writing</w:t>
+      </w:r>
+    </w:p>
+    <w:p>
+      <w:r>
+        <w:t>12/2/20</w:t>
+      </w:r>
+    </w:p>
+    <w:p>
+      <w:pPr>
+        <w:pStyle w:val="ListParagraph"/>
+        <w:numPr>
+          <w:ilvl w:val="0"/>
+          <w:numId w:val="7"/>
+        </w:numPr>
+      </w:pPr>
+      <w:r>
+        <w:t xml:space="preserve">Latex report formatted and set up on VSCode and Overleaf but not synchronized </w:t>
+      </w:r>
+    </w:p>
+    <w:p>
+      <w:pPr>
+        <w:pStyle w:val="ListParagraph"/>
+        <w:numPr>
+          <w:ilvl w:val="0"/>
+          <w:numId w:val="7"/>
+        </w:numPr>
+      </w:pPr>
+      <w:r>
+        <w:t xml:space="preserve">Continued working on introduction and literature review sections </w:t>
+      </w:r>
+    </w:p>
+    <w:p>
+      <w:pPr>
+        <w:pStyle w:val="ListParagraph"/>
+        <w:numPr>
+          <w:ilvl w:val="0"/>
+          <w:numId w:val="7"/>
+        </w:numPr>
+      </w:pPr>
+      <w:r>
+        <w:t xml:space="preserve">Adam Panagos CT2 : Signals and Systems </w:t>
+      </w:r>
+      <w:r>
+        <w:t xml:space="preserve">Analysis + CT3 : Fourier Series </w:t>
+      </w:r>
+    </w:p>
+    <w:p>
+      <w:r>
+        <w:t xml:space="preserve">13/2/20 </w:t>
+      </w:r>
+    </w:p>
+    <w:p>
+      <w:pPr>
+        <w:pStyle w:val="ListParagraph"/>
+        <w:numPr>
+          <w:ilvl w:val="0"/>
+          <w:numId w:val="7"/>
+        </w:numPr>
+      </w:pPr>
+      <w:r>
+        <w:t xml:space="preserve">Adam Panagos DT1, DT2 : </w:t>
+      </w:r>
+      <w:hyperlink r:id="rId41" w:history="1">
+        <w:r>
+          <w:rPr>
+            <w:rStyle w:val="Hyperlink"/>
+          </w:rPr>
+          <w:t>https://www.youtube.com/user/agpanagos/playlists</w:t>
+        </w:r>
+      </w:hyperlink>
+    </w:p>
+    <w:p>
+      <w:pPr>
+        <w:pStyle w:val="ListParagraph"/>
+        <w:numPr>
+          <w:ilvl w:val="0"/>
+          <w:numId w:val="7"/>
+        </w:numPr>
+      </w:pPr>
+      <w:r>
         <w:t xml:space="preserve">Gate academy lectures on signals : </w:t>
       </w:r>
-      <w:hyperlink r:id="rId40" w:history="1">
+      <w:hyperlink r:id="rId42" w:history="1">
         <w:r>
           <w:rPr>
             <w:rStyle w:val="Hyperlink"/>
@@ -2929,7 +2929,7 @@
       <w:r>
         <w:t xml:space="preserve">Oppenhiem lectures on signals : </w:t>
       </w:r>
-      <w:hyperlink r:id="rId41" w:history="1">
+      <w:hyperlink r:id="rId43" w:history="1">
         <w:r>
           <w:rPr>
             <w:rStyle w:val="Hyperlink"/>
@@ -2958,7 +2958,7 @@
         <w:lastRenderedPageBreak/>
         <w:t xml:space="preserve">MIT 2011 Signals lectures : </w:t>
       </w:r>
-      <w:hyperlink r:id="rId42" w:history="1">
+      <w:hyperlink r:id="rId44" w:history="1">
         <w:r>
           <w:rPr>
             <w:rStyle w:val="Hyperlink"/>
@@ -3080,8 +3080,35 @@
       <w:r>
         <w:t>Use conda environment in VSCODE – run VSCODE from Anaconda manager</w:t>
       </w:r>
-      <w:bookmarkStart w:id="2" w:name="_GoBack"/>
-      <w:bookmarkEnd w:id="2"/>
+    </w:p>
+    <w:p>
+      <w:r>
+        <w:t>14/4/20</w:t>
+      </w:r>
+    </w:p>
+    <w:p>
+      <w:pPr>
+        <w:pStyle w:val="ListParagraph"/>
+        <w:numPr>
+          <w:ilvl w:val="0"/>
+          <w:numId w:val="7"/>
+        </w:numPr>
+      </w:pPr>
+      <w:r>
+        <w:t>Literature review completed</w:t>
+      </w:r>
+    </w:p>
+    <w:p>
+      <w:pPr>
+        <w:pStyle w:val="ListParagraph"/>
+        <w:numPr>
+          <w:ilvl w:val="0"/>
+          <w:numId w:val="7"/>
+        </w:numPr>
+      </w:pPr>
+      <w:r>
+        <w:t>Review of methods and approaches</w:t>
+      </w:r>
     </w:p>
     <w:sectPr>
       <w:pgSz w:w="11906" w:h="16838"/>
@@ -3093,8 +3120,58 @@
 </w:document>
 </file>
 
+<file path=word/endnotes.xml><?xml version="1.0" encoding="utf-8"?>
+<w:endnotes xmlns:wpc="http://schemas.microsoft.com/office/word/2010/wordprocessingCanvas" xmlns:cx="http://schemas.microsoft.com/office/drawing/2014/chartex" xmlns:cx1="http://schemas.microsoft.com/office/drawing/2015/9/8/chartex" xmlns:cx2="http://schemas.microsoft.com/office/drawing/2015/10/21/chartex" xmlns:cx3="http://schemas.microsoft.com/office/drawing/2016/5/9/chartex" xmlns:cx4="http://schemas.microsoft.com/office/drawing/2016/5/10/chartex" xmlns:cx5="http://schemas.microsoft.com/office/drawing/2016/5/11/chartex" xmlns:cx6="http://schemas.microsoft.com/office/drawing/2016/5/12/chartex" xmlns:cx7="http://schemas.microsoft.com/office/drawing/2016/5/13/chartex" xmlns:cx8="http://schemas.microsoft.com/office/drawing/2016/5/14/chartex" xmlns:mc="http://schemas.openxmlformats.org/markup-compatibility/2006" xmlns:aink="http://schemas.microsoft.com/office/drawing/2016/ink" xmlns:am3d="http://schemas.microsoft.com/office/drawing/2017/model3d" xmlns:o="urn:schemas-microsoft-com:office:office" xmlns:r="http://schemas.openxmlformats.org/officeDocument/2006/relationships" xmlns:m="http://schemas.openxmlformats.org/officeDocument/2006/math" xmlns:v="urn:schemas-microsoft-com:vml" xmlns:wp14="http://schemas.microsoft.com/office/word/2010/wordprocessingDrawing" xmlns:wp="http://schemas.openxmlformats.org/drawingml/2006/wordprocessingDrawing" xmlns:w10="urn:schemas-microsoft-com:office:word" xmlns:w="http://schemas.openxmlformats.org/wordprocessingml/2006/main" xmlns:w14="http://schemas.microsoft.com/office/word/2010/wordml" xmlns:w15="http://schemas.microsoft.com/office/word/2012/wordml" xmlns:w16cex="http://schemas.microsoft.com/office/word/2018/wordml/cex" xmlns:w16cid="http://schemas.microsoft.com/office/word/2016/wordml/cid" xmlns:w16="http://schemas.microsoft.com/office/word/2018/wordml" xmlns:w16se="http://schemas.microsoft.com/office/word/2015/wordml/symex" xmlns:wpg="http://schemas.microsoft.com/office/word/2010/wordprocessingGroup" xmlns:wpi="http://schemas.microsoft.com/office/word/2010/wordprocessingInk" xmlns:wne="http://schemas.microsoft.com/office/word/2006/wordml" xmlns:wps="http://schemas.microsoft.com/office/word/2010/wordprocessingShape" mc:Ignorable="w14 w15 w16se w16cid w16 w16cex wp14">
+  <w:endnote w:type="separator" w:id="-1">
+    <w:p>
+      <w:pPr>
+        <w:spacing w:after="0" w:line="240" w:lineRule="auto"/>
+      </w:pPr>
+      <w:r>
+        <w:separator/>
+      </w:r>
+    </w:p>
+  </w:endnote>
+  <w:endnote w:type="continuationSeparator" w:id="0">
+    <w:p>
+      <w:pPr>
+        <w:spacing w:after="0" w:line="240" w:lineRule="auto"/>
+      </w:pPr>
+      <w:r>
+        <w:continuationSeparator/>
+      </w:r>
+    </w:p>
+  </w:endnote>
+</w:endnotes>
+</file>
+
+<file path=word/footnotes.xml><?xml version="1.0" encoding="utf-8"?>
+<w:footnotes xmlns:wpc="http://schemas.microsoft.com/office/word/2010/wordprocessingCanvas" xmlns:cx="http://schemas.microsoft.com/office/drawing/2014/chartex" xmlns:cx1="http://schemas.microsoft.com/office/drawing/2015/9/8/chartex" xmlns:cx2="http://schemas.microsoft.com/office/drawing/2015/10/21/chartex" xmlns:cx3="http://schemas.microsoft.com/office/drawing/2016/5/9/chartex" xmlns:cx4="http://schemas.microsoft.com/office/drawing/2016/5/10/chartex" xmlns:cx5="http://schemas.microsoft.com/office/drawing/2016/5/11/chartex" xmlns:cx6="http://schemas.microsoft.com/office/drawing/2016/5/12/chartex" xmlns:cx7="http://schemas.microsoft.com/office/drawing/2016/5/13/chartex" xmlns:cx8="http://schemas.microsoft.com/office/drawing/2016/5/14/chartex" xmlns:mc="http://schemas.openxmlformats.org/markup-compatibility/2006" xmlns:aink="http://schemas.microsoft.com/office/drawing/2016/ink" xmlns:am3d="http://schemas.microsoft.com/office/drawing/2017/model3d" xmlns:o="urn:schemas-microsoft-com:office:office" xmlns:r="http://schemas.openxmlformats.org/officeDocument/2006/relationships" xmlns:m="http://schemas.openxmlformats.org/officeDocument/2006/math" xmlns:v="urn:schemas-microsoft-com:vml" xmlns:wp14="http://schemas.microsoft.com/office/word/2010/wordprocessingDrawing" xmlns:wp="http://schemas.openxmlformats.org/drawingml/2006/wordprocessingDrawing" xmlns:w10="urn:schemas-microsoft-com:office:word" xmlns:w="http://schemas.openxmlformats.org/wordprocessingml/2006/main" xmlns:w14="http://schemas.microsoft.com/office/word/2010/wordml" xmlns:w15="http://schemas.microsoft.com/office/word/2012/wordml" xmlns:w16cex="http://schemas.microsoft.com/office/word/2018/wordml/cex" xmlns:w16cid="http://schemas.microsoft.com/office/word/2016/wordml/cid" xmlns:w16="http://schemas.microsoft.com/office/word/2018/wordml" xmlns:w16se="http://schemas.microsoft.com/office/word/2015/wordml/symex" xmlns:wpg="http://schemas.microsoft.com/office/word/2010/wordprocessingGroup" xmlns:wpi="http://schemas.microsoft.com/office/word/2010/wordprocessingInk" xmlns:wne="http://schemas.microsoft.com/office/word/2006/wordml" xmlns:wps="http://schemas.microsoft.com/office/word/2010/wordprocessingShape" mc:Ignorable="w14 w15 w16se w16cid w16 w16cex wp14">
+  <w:footnote w:type="separator" w:id="-1">
+    <w:p>
+      <w:pPr>
+        <w:spacing w:after="0" w:line="240" w:lineRule="auto"/>
+      </w:pPr>
+      <w:r>
+        <w:separator/>
+      </w:r>
+    </w:p>
+  </w:footnote>
+  <w:footnote w:type="continuationSeparator" w:id="0">
+    <w:p>
+      <w:pPr>
+        <w:spacing w:after="0" w:line="240" w:lineRule="auto"/>
+      </w:pPr>
+      <w:r>
+        <w:continuationSeparator/>
+      </w:r>
+    </w:p>
+  </w:footnote>
+</w:footnotes>
+</file>
+
 <file path=word/numbering.xml><?xml version="1.0" encoding="utf-8"?>
-<w:numbering xmlns:wpc="http://schemas.microsoft.com/office/word/2010/wordprocessingCanvas" xmlns:cx="http://schemas.microsoft.com/office/drawing/2014/chartex" xmlns:cx1="http://schemas.microsoft.com/office/drawing/2015/9/8/chartex" xmlns:cx2="http://schemas.microsoft.com/office/drawing/2015/10/21/chartex" xmlns:cx3="http://schemas.microsoft.com/office/drawing/2016/5/9/chartex" xmlns:cx4="http://schemas.microsoft.com/office/drawing/2016/5/10/chartex" xmlns:cx5="http://schemas.microsoft.com/office/drawing/2016/5/11/chartex" xmlns:cx6="http://schemas.microsoft.com/office/drawing/2016/5/12/chartex" xmlns:cx7="http://schemas.microsoft.com/office/drawing/2016/5/13/chartex" xmlns:cx8="http://schemas.microsoft.com/office/drawing/2016/5/14/chartex" xmlns:mc="http://schemas.openxmlformats.org/markup-compatibility/2006" xmlns:aink="http://schemas.microsoft.com/office/drawing/2016/ink" xmlns:am3d="http://schemas.microsoft.com/office/drawing/2017/model3d" xmlns:o="urn:schemas-microsoft-com:office:office" xmlns:r="http://schemas.openxmlformats.org/officeDocument/2006/relationships" xmlns:m="http://schemas.openxmlformats.org/officeDocument/2006/math" xmlns:v="urn:schemas-microsoft-com:vml" xmlns:wp14="http://schemas.microsoft.com/office/word/2010/wordprocessingDrawing" xmlns:wp="http://schemas.openxmlformats.org/drawingml/2006/wordprocessingDrawing" xmlns:w10="urn:schemas-microsoft-com:office:word" xmlns:w="http://schemas.openxmlformats.org/wordprocessingml/2006/main" xmlns:w14="http://schemas.microsoft.com/office/word/2010/wordml" xmlns:w15="http://schemas.microsoft.com/office/word/2012/wordml" xmlns:w16cid="http://schemas.microsoft.com/office/word/2016/wordml/cid" xmlns:w16se="http://schemas.microsoft.com/office/word/2015/wordml/symex" xmlns:wpg="http://schemas.microsoft.com/office/word/2010/wordprocessingGroup" xmlns:wpi="http://schemas.microsoft.com/office/word/2010/wordprocessingInk" xmlns:wne="http://schemas.microsoft.com/office/word/2006/wordml" xmlns:wps="http://schemas.microsoft.com/office/word/2010/wordprocessingShape" mc:Ignorable="w14 w15 w16se w16cid wp14">
+<w:numbering xmlns:wpc="http://schemas.microsoft.com/office/word/2010/wordprocessingCanvas" xmlns:cx="http://schemas.microsoft.com/office/drawing/2014/chartex" xmlns:cx1="http://schemas.microsoft.com/office/drawing/2015/9/8/chartex" xmlns:cx2="http://schemas.microsoft.com/office/drawing/2015/10/21/chartex" xmlns:cx3="http://schemas.microsoft.com/office/drawing/2016/5/9/chartex" xmlns:cx4="http://schemas.microsoft.com/office/drawing/2016/5/10/chartex" xmlns:cx5="http://schemas.microsoft.com/office/drawing/2016/5/11/chartex" xmlns:cx6="http://schemas.microsoft.com/office/drawing/2016/5/12/chartex" xmlns:cx7="http://schemas.microsoft.com/office/drawing/2016/5/13/chartex" xmlns:cx8="http://schemas.microsoft.com/office/drawing/2016/5/14/chartex" xmlns:mc="http://schemas.openxmlformats.org/markup-compatibility/2006" xmlns:aink="http://schemas.microsoft.com/office/drawing/2016/ink" xmlns:am3d="http://schemas.microsoft.com/office/drawing/2017/model3d" xmlns:o="urn:schemas-microsoft-com:office:office" xmlns:r="http://schemas.openxmlformats.org/officeDocument/2006/relationships" xmlns:m="http://schemas.openxmlformats.org/officeDocument/2006/math" xmlns:v="urn:schemas-microsoft-com:vml" xmlns:wp14="http://schemas.microsoft.com/office/word/2010/wordprocessingDrawing" xmlns:wp="http://schemas.openxmlformats.org/drawingml/2006/wordprocessingDrawing" xmlns:w10="urn:schemas-microsoft-com:office:word" xmlns:w="http://schemas.openxmlformats.org/wordprocessingml/2006/main" xmlns:w14="http://schemas.microsoft.com/office/word/2010/wordml" xmlns:w15="http://schemas.microsoft.com/office/word/2012/wordml" xmlns:w16cex="http://schemas.microsoft.com/office/word/2018/wordml/cex" xmlns:w16cid="http://schemas.microsoft.com/office/word/2016/wordml/cid" xmlns:w16="http://schemas.microsoft.com/office/word/2018/wordml" xmlns:w16se="http://schemas.microsoft.com/office/word/2015/wordml/symex" xmlns:wpg="http://schemas.microsoft.com/office/word/2010/wordprocessingGroup" xmlns:wpi="http://schemas.microsoft.com/office/word/2010/wordprocessingInk" xmlns:wne="http://schemas.microsoft.com/office/word/2006/wordml" xmlns:wps="http://schemas.microsoft.com/office/word/2010/wordprocessingShape" mc:Ignorable="w14 w15 w16se w16cid w16 w16cex wp14">
   <w:abstractNum w:abstractNumId="0" w15:restartNumberingAfterBreak="0">
     <w:nsid w:val="45E23B2F"/>
     <w:multiLevelType w:val="hybridMultilevel"/>
@@ -4022,7 +4099,7 @@
 </file>
 
 <file path=word/styles.xml><?xml version="1.0" encoding="utf-8"?>
-<w:styles xmlns:mc="http://schemas.openxmlformats.org/markup-compatibility/2006" xmlns:r="http://schemas.openxmlformats.org/officeDocument/2006/relationships" xmlns:w="http://schemas.openxmlformats.org/wordprocessingml/2006/main" xmlns:w14="http://schemas.microsoft.com/office/word/2010/wordml" xmlns:w15="http://schemas.microsoft.com/office/word/2012/wordml" xmlns:w16cid="http://schemas.microsoft.com/office/word/2016/wordml/cid" xmlns:w16se="http://schemas.microsoft.com/office/word/2015/wordml/symex" mc:Ignorable="w14 w15 w16se w16cid">
+<w:styles xmlns:mc="http://schemas.openxmlformats.org/markup-compatibility/2006" xmlns:r="http://schemas.openxmlformats.org/officeDocument/2006/relationships" xmlns:w="http://schemas.openxmlformats.org/wordprocessingml/2006/main" xmlns:w14="http://schemas.microsoft.com/office/word/2010/wordml" xmlns:w15="http://schemas.microsoft.com/office/word/2012/wordml" xmlns:w16cex="http://schemas.microsoft.com/office/word/2018/wordml/cex" xmlns:w16cid="http://schemas.microsoft.com/office/word/2016/wordml/cid" xmlns:w16="http://schemas.microsoft.com/office/word/2018/wordml" xmlns:w16se="http://schemas.microsoft.com/office/word/2015/wordml/symex" mc:Ignorable="w14 w15 w16se w16cid w16 w16cex">
   <w:docDefaults>
     <w:rPrDefault>
       <w:rPr>
@@ -4493,6 +4570,68 @@
       <w:shd w:val="clear" w:color="auto" w:fill="E1DFDD"/>
     </w:rPr>
   </w:style>
+  <w:style w:type="paragraph" w:styleId="Header">
+    <w:name w:val="header"/>
+    <w:basedOn w:val="Normal"/>
+    <w:link w:val="HeaderChar"/>
+    <w:uiPriority w:val="99"/>
+    <w:unhideWhenUsed/>
+    <w:rsid w:val="00CF09A8"/>
+    <w:pPr>
+      <w:tabs>
+        <w:tab w:val="center" w:pos="4513"/>
+        <w:tab w:val="right" w:pos="9026"/>
+      </w:tabs>
+      <w:spacing w:after="0" w:line="240" w:lineRule="auto"/>
+    </w:pPr>
+  </w:style>
+  <w:style w:type="character" w:customStyle="1" w:styleId="HeaderChar">
+    <w:name w:val="Header Char"/>
+    <w:basedOn w:val="DefaultParagraphFont"/>
+    <w:link w:val="Header"/>
+    <w:uiPriority w:val="99"/>
+    <w:rsid w:val="00CF09A8"/>
+  </w:style>
+  <w:style w:type="paragraph" w:styleId="Footer">
+    <w:name w:val="footer"/>
+    <w:basedOn w:val="Normal"/>
+    <w:link w:val="FooterChar"/>
+    <w:uiPriority w:val="99"/>
+    <w:unhideWhenUsed/>
+    <w:rsid w:val="00CF09A8"/>
+    <w:pPr>
+      <w:tabs>
+        <w:tab w:val="center" w:pos="4513"/>
+        <w:tab w:val="right" w:pos="9026"/>
+      </w:tabs>
+      <w:spacing w:after="0" w:line="240" w:lineRule="auto"/>
+    </w:pPr>
+  </w:style>
+  <w:style w:type="character" w:customStyle="1" w:styleId="FooterChar">
+    <w:name w:val="Footer Char"/>
+    <w:basedOn w:val="DefaultParagraphFont"/>
+    <w:link w:val="Footer"/>
+    <w:uiPriority w:val="99"/>
+    <w:rsid w:val="00CF09A8"/>
+  </w:style>
+  <w:style w:type="paragraph" w:styleId="Date">
+    <w:name w:val="Date"/>
+    <w:basedOn w:val="Normal"/>
+    <w:next w:val="Normal"/>
+    <w:link w:val="DateChar"/>
+    <w:uiPriority w:val="99"/>
+    <w:semiHidden/>
+    <w:unhideWhenUsed/>
+    <w:rsid w:val="00CF09A8"/>
+  </w:style>
+  <w:style w:type="character" w:customStyle="1" w:styleId="DateChar">
+    <w:name w:val="Date Char"/>
+    <w:basedOn w:val="DefaultParagraphFont"/>
+    <w:link w:val="Date"/>
+    <w:uiPriority w:val="99"/>
+    <w:semiHidden/>
+    <w:rsid w:val="00CF09A8"/>
+  </w:style>
 </w:styles>
 </file>
 

</xml_diff>

<commit_message>
concepts and lit review 21/4/19
</commit_message>
<xml_diff>
--- a/researchLog.docx
+++ b/researchLog.docx
@@ -3095,7 +3095,10 @@
         </w:numPr>
       </w:pPr>
       <w:r>
-        <w:t>Literature review completed</w:t>
+        <w:t>Progress made on l</w:t>
+      </w:r>
+      <w:r>
+        <w:t xml:space="preserve">iterature review </w:t>
       </w:r>
     </w:p>
     <w:p>
@@ -3108,6 +3111,309 @@
       </w:pPr>
       <w:r>
         <w:t>Review of methods and approaches</w:t>
+      </w:r>
+    </w:p>
+    <w:p>
+      <w:r>
+        <w:t xml:space="preserve">18/4/20 </w:t>
+      </w:r>
+    </w:p>
+    <w:p>
+      <w:pPr>
+        <w:pStyle w:val="ListParagraph"/>
+        <w:numPr>
+          <w:ilvl w:val="0"/>
+          <w:numId w:val="7"/>
+        </w:numPr>
+      </w:pPr>
+      <w:r>
+        <w:t xml:space="preserve">Ideas for literature review </w:t>
+      </w:r>
+    </w:p>
+    <w:p>
+      <w:pPr>
+        <w:pStyle w:val="ListParagraph"/>
+        <w:numPr>
+          <w:ilvl w:val="1"/>
+          <w:numId w:val="7"/>
+        </w:numPr>
+      </w:pPr>
+      <w:r>
+        <w:t xml:space="preserve">STFT </w:t>
+      </w:r>
+    </w:p>
+    <w:p>
+      <w:pPr>
+        <w:pStyle w:val="ListParagraph"/>
+        <w:numPr>
+          <w:ilvl w:val="2"/>
+          <w:numId w:val="7"/>
+        </w:numPr>
+      </w:pPr>
+      <w:r>
+        <w:t xml:space="preserve">Windowing functions </w:t>
+      </w:r>
+    </w:p>
+    <w:p>
+      <w:pPr>
+        <w:pStyle w:val="ListParagraph"/>
+        <w:numPr>
+          <w:ilvl w:val="2"/>
+          <w:numId w:val="7"/>
+        </w:numPr>
+      </w:pPr>
+      <w:r>
+        <w:t xml:space="preserve">Trade offs </w:t>
+      </w:r>
+    </w:p>
+    <w:p>
+      <w:pPr>
+        <w:pStyle w:val="ListParagraph"/>
+        <w:numPr>
+          <w:ilvl w:val="2"/>
+          <w:numId w:val="7"/>
+        </w:numPr>
+      </w:pPr>
+      <w:r>
+        <w:t xml:space="preserve">Analysis window parameters and how they affect accuracy of final system </w:t>
+      </w:r>
+    </w:p>
+    <w:p>
+      <w:pPr>
+        <w:pStyle w:val="ListParagraph"/>
+        <w:numPr>
+          <w:ilvl w:val="1"/>
+          <w:numId w:val="7"/>
+        </w:numPr>
+      </w:pPr>
+      <w:r>
+        <w:t xml:space="preserve">Single Note melody jupyter notebook </w:t>
+      </w:r>
+    </w:p>
+    <w:p>
+      <w:pPr>
+        <w:pStyle w:val="ListParagraph"/>
+        <w:numPr>
+          <w:ilvl w:val="2"/>
+          <w:numId w:val="7"/>
+        </w:numPr>
+      </w:pPr>
+      <w:r>
+        <w:t xml:space="preserve">Resolution params, threshold function for peak peaking </w:t>
+      </w:r>
+    </w:p>
+    <w:p>
+      <w:pPr>
+        <w:pStyle w:val="ListParagraph"/>
+        <w:numPr>
+          <w:ilvl w:val="2"/>
+          <w:numId w:val="7"/>
+        </w:numPr>
+      </w:pPr>
+      <w:r>
+        <w:t xml:space="preserve">Windowing functions </w:t>
+      </w:r>
+    </w:p>
+    <w:p>
+      <w:pPr>
+        <w:pStyle w:val="ListParagraph"/>
+        <w:numPr>
+          <w:ilvl w:val="1"/>
+          <w:numId w:val="7"/>
+        </w:numPr>
+      </w:pPr>
+      <w:r>
+        <w:t xml:space="preserve">Librosa </w:t>
+      </w:r>
+    </w:p>
+    <w:p>
+      <w:pPr>
+        <w:pStyle w:val="ListParagraph"/>
+        <w:numPr>
+          <w:ilvl w:val="2"/>
+          <w:numId w:val="7"/>
+        </w:numPr>
+      </w:pPr>
+      <w:r>
+        <w:t xml:space="preserve">Package explanation </w:t>
+      </w:r>
+    </w:p>
+    <w:p>
+      <w:pPr>
+        <w:pStyle w:val="ListParagraph"/>
+        <w:numPr>
+          <w:ilvl w:val="2"/>
+          <w:numId w:val="7"/>
+        </w:numPr>
+      </w:pPr>
+      <w:r>
+        <w:t xml:space="preserve">Harmonic and percussive separation </w:t>
+      </w:r>
+    </w:p>
+    <w:p>
+      <w:pPr>
+        <w:pStyle w:val="ListParagraph"/>
+        <w:numPr>
+          <w:ilvl w:val="2"/>
+          <w:numId w:val="7"/>
+        </w:numPr>
+      </w:pPr>
+      <w:r>
+        <w:t xml:space="preserve">Beat tracking evaluations </w:t>
+      </w:r>
+    </w:p>
+    <w:p>
+      <w:pPr>
+        <w:pStyle w:val="ListParagraph"/>
+        <w:numPr>
+          <w:ilvl w:val="1"/>
+          <w:numId w:val="7"/>
+        </w:numPr>
+      </w:pPr>
+      <w:r>
+        <w:t>Perceptual features</w:t>
+      </w:r>
+    </w:p>
+    <w:p>
+      <w:pPr>
+        <w:pStyle w:val="ListParagraph"/>
+        <w:numPr>
+          <w:ilvl w:val="2"/>
+          <w:numId w:val="7"/>
+        </w:numPr>
+      </w:pPr>
+      <w:r>
+        <w:t>Spectral flux, centroid and MFCC</w:t>
+      </w:r>
+    </w:p>
+    <w:p>
+      <w:pPr>
+        <w:pStyle w:val="ListParagraph"/>
+        <w:numPr>
+          <w:ilvl w:val="2"/>
+          <w:numId w:val="7"/>
+        </w:numPr>
+      </w:pPr>
+      <w:r>
+        <w:t xml:space="preserve">Spectral rolloff, PAR, crossing rate </w:t>
+      </w:r>
+    </w:p>
+    <w:p>
+      <w:pPr>
+        <w:pStyle w:val="ListParagraph"/>
+        <w:numPr>
+          <w:ilvl w:val="1"/>
+          <w:numId w:val="7"/>
+        </w:numPr>
+      </w:pPr>
+      <w:r>
+        <w:t xml:space="preserve">DFT </w:t>
+      </w:r>
+    </w:p>
+    <w:p>
+      <w:pPr>
+        <w:pStyle w:val="ListParagraph"/>
+        <w:numPr>
+          <w:ilvl w:val="2"/>
+          <w:numId w:val="7"/>
+        </w:numPr>
+      </w:pPr>
+      <w:r>
+        <w:t>FFT under the hood, zero padding and O(N)</w:t>
+      </w:r>
+    </w:p>
+    <w:p>
+      <w:pPr>
+        <w:pStyle w:val="ListParagraph"/>
+        <w:numPr>
+          <w:ilvl w:val="1"/>
+          <w:numId w:val="7"/>
+        </w:numPr>
+      </w:pPr>
+      <w:r>
+        <w:t>NMF</w:t>
+      </w:r>
+    </w:p>
+    <w:p>
+      <w:pPr>
+        <w:pStyle w:val="ListParagraph"/>
+        <w:numPr>
+          <w:ilvl w:val="2"/>
+          <w:numId w:val="7"/>
+        </w:numPr>
+      </w:pPr>
+      <w:r>
+        <w:lastRenderedPageBreak/>
+        <w:t xml:space="preserve">Explain grad descent </w:t>
+      </w:r>
+    </w:p>
+    <w:p>
+      <w:pPr>
+        <w:pStyle w:val="ListParagraph"/>
+        <w:numPr>
+          <w:ilvl w:val="1"/>
+          <w:numId w:val="7"/>
+        </w:numPr>
+      </w:pPr>
+      <w:r>
+        <w:t xml:space="preserve">MIDI protocol </w:t>
+      </w:r>
+    </w:p>
+    <w:p>
+      <w:pPr>
+        <w:pStyle w:val="ListParagraph"/>
+        <w:numPr>
+          <w:ilvl w:val="2"/>
+          <w:numId w:val="7"/>
+        </w:numPr>
+      </w:pPr>
+      <w:r>
+        <w:t xml:space="preserve">What is </w:t>
+      </w:r>
+      <w:r>
+        <w:t>it?</w:t>
+      </w:r>
+    </w:p>
+    <w:p>
+      <w:pPr>
+        <w:pStyle w:val="ListParagraph"/>
+        <w:numPr>
+          <w:ilvl w:val="2"/>
+          <w:numId w:val="7"/>
+        </w:numPr>
+      </w:pPr>
+      <w:r>
+        <w:t xml:space="preserve">Formula </w:t>
+      </w:r>
+    </w:p>
+    <w:p>
+      <w:pPr>
+        <w:pStyle w:val="ListParagraph"/>
+        <w:numPr>
+          <w:ilvl w:val="1"/>
+          <w:numId w:val="7"/>
+        </w:numPr>
+      </w:pPr>
+      <w:r>
+        <w:t xml:space="preserve">CEPSTRUM </w:t>
+      </w:r>
+    </w:p>
+    <w:p>
+      <w:pPr>
+        <w:pStyle w:val="ListParagraph"/>
+        <w:numPr>
+          <w:ilvl w:val="2"/>
+          <w:numId w:val="7"/>
+        </w:numPr>
+      </w:pPr>
+      <w:r>
+        <w:t xml:space="preserve">Lower time cycles </w:t>
+      </w:r>
+      <w:r>
+        <w:t>equal</w:t>
+      </w:r>
+      <w:r>
+        <w:t xml:space="preserve"> higher time cycles </w:t>
       </w:r>
     </w:p>
     <w:sectPr>
@@ -3312,7 +3618,7 @@
         <w:rFonts w:ascii="Courier New" w:hAnsi="Courier New" w:cs="Courier New" w:hint="default"/>
       </w:rPr>
     </w:lvl>
-    <w:lvl w:ilvl="2" w:tplc="0C090005" w:tentative="1">
+    <w:lvl w:ilvl="2" w:tplc="0C090005">
       <w:start w:val="1"/>
       <w:numFmt w:val="bullet"/>
       <w:lvlText w:val=""/>
@@ -3324,7 +3630,7 @@
         <w:rFonts w:ascii="Wingdings" w:hAnsi="Wingdings" w:hint="default"/>
       </w:rPr>
     </w:lvl>
-    <w:lvl w:ilvl="3" w:tplc="0C090001" w:tentative="1">
+    <w:lvl w:ilvl="3" w:tplc="0C090001">
       <w:start w:val="1"/>
       <w:numFmt w:val="bullet"/>
       <w:lvlText w:val=""/>

</xml_diff>

<commit_message>
24/4/20 conclusion finished but missing key challenges section
</commit_message>
<xml_diff>
--- a/researchLog.docx
+++ b/researchLog.docx
@@ -3414,6 +3414,73 @@
       </w:r>
       <w:r>
         <w:t xml:space="preserve"> higher time cycles </w:t>
+      </w:r>
+    </w:p>
+    <w:p>
+      <w:r>
+        <w:t>21/4</w:t>
+      </w:r>
+    </w:p>
+    <w:p>
+      <w:pPr>
+        <w:pStyle w:val="ListParagraph"/>
+        <w:numPr>
+          <w:ilvl w:val="0"/>
+          <w:numId w:val="7"/>
+        </w:numPr>
+      </w:pPr>
+      <w:r>
+        <w:t xml:space="preserve">Finished draft of </w:t>
+      </w:r>
+      <w:r>
+        <w:t>lit review and introduction</w:t>
+      </w:r>
+    </w:p>
+    <w:p>
+      <w:pPr>
+        <w:pStyle w:val="ListParagraph"/>
+        <w:numPr>
+          <w:ilvl w:val="0"/>
+          <w:numId w:val="7"/>
+        </w:numPr>
+      </w:pPr>
+      <w:r>
+        <w:t>Planned conclusion</w:t>
+      </w:r>
+    </w:p>
+    <w:p>
+      <w:r>
+        <w:t xml:space="preserve">23/4 </w:t>
+      </w:r>
+    </w:p>
+    <w:p>
+      <w:pPr>
+        <w:pStyle w:val="ListParagraph"/>
+        <w:numPr>
+          <w:ilvl w:val="0"/>
+          <w:numId w:val="7"/>
+        </w:numPr>
+      </w:pPr>
+      <w:r>
+        <w:t xml:space="preserve">Working on Conclusion and future work </w:t>
+      </w:r>
+    </w:p>
+    <w:p>
+      <w:pPr>
+        <w:pStyle w:val="ListParagraph"/>
+        <w:numPr>
+          <w:ilvl w:val="0"/>
+          <w:numId w:val="7"/>
+        </w:numPr>
+      </w:pPr>
+      <w:r>
+        <w:t>Add spectral flux</w:t>
+      </w:r>
+      <w:r>
+        <w:t>, CEPSTRUM</w:t>
+      </w:r>
+      <w:r>
+        <w:t xml:space="preserve"> and some other sections to background</w:t>
       </w:r>
     </w:p>
     <w:sectPr>

</xml_diff>

<commit_message>
system design and results left to complete
</commit_message>
<xml_diff>
--- a/researchLog.docx
+++ b/researchLog.docx
@@ -3481,6 +3481,31 @@
       </w:r>
       <w:r>
         <w:t xml:space="preserve"> and some other sections to background</w:t>
+      </w:r>
+    </w:p>
+    <w:p>
+      <w:r>
+        <w:t xml:space="preserve">26/4 </w:t>
+      </w:r>
+    </w:p>
+    <w:p>
+      <w:pPr>
+        <w:pStyle w:val="ListParagraph"/>
+        <w:numPr>
+          <w:ilvl w:val="0"/>
+          <w:numId w:val="7"/>
+        </w:numPr>
+      </w:pPr>
+      <w:hyperlink r:id="rId45" w:history="1">
+        <w:r>
+          <w:rPr>
+            <w:rStyle w:val="Hyperlink"/>
+          </w:rPr>
+          <w:t>https://missinglink.ai/guides/neural-network-concepts/7-types-neural-network-activation-functions-right/</w:t>
+        </w:r>
+      </w:hyperlink>
+      <w:r>
+        <w:t xml:space="preserve"> - summary of NN features, including vanishing gradients, dying ReLU problem etc.</w:t>
       </w:r>
     </w:p>
     <w:sectPr>

</xml_diff>

<commit_message>
param tuning for NMF model ready
</commit_message>
<xml_diff>
--- a/researchLog.docx
+++ b/researchLog.docx
@@ -67,8 +67,13 @@
           <w:numId w:val="1"/>
         </w:numPr>
       </w:pPr>
-      <w:r>
-        <w:t xml:space="preserve">Chordino chord estimator – tried it out on a Bill Evans recording </w:t>
+      <w:proofErr w:type="spellStart"/>
+      <w:r>
+        <w:t>Chordino</w:t>
+      </w:r>
+      <w:proofErr w:type="spellEnd"/>
+      <w:r>
+        <w:t xml:space="preserve"> chord estimator – tried it out on a Bill Evans recording </w:t>
       </w:r>
     </w:p>
     <w:p>
@@ -79,9 +84,11 @@
           <w:numId w:val="1"/>
         </w:numPr>
       </w:pPr>
+      <w:proofErr w:type="spellStart"/>
       <w:r>
         <w:t>MiReX</w:t>
       </w:r>
+      <w:proofErr w:type="spellEnd"/>
     </w:p>
     <w:p>
       <w:pPr>
@@ -162,7 +169,15 @@
         </w:numPr>
       </w:pPr>
       <w:r>
-        <w:t xml:space="preserve">ANU library resources – ANU SuperSearch through reverse proxy. Great for citations </w:t>
+        <w:t xml:space="preserve">ANU library resources – ANU </w:t>
+      </w:r>
+      <w:proofErr w:type="spellStart"/>
+      <w:r>
+        <w:t>SuperSearch</w:t>
+      </w:r>
+      <w:proofErr w:type="spellEnd"/>
+      <w:r>
+        <w:t xml:space="preserve"> through reverse proxy. Great for citations </w:t>
       </w:r>
     </w:p>
     <w:p>
@@ -204,7 +219,15 @@
         </w:numPr>
       </w:pPr>
       <w:r>
-        <w:t xml:space="preserve">ANU SuperSearch : Automatic Chord Estimation </w:t>
+        <w:t xml:space="preserve">ANU </w:t>
+      </w:r>
+      <w:proofErr w:type="spellStart"/>
+      <w:r>
+        <w:t>SuperSearch</w:t>
+      </w:r>
+      <w:proofErr w:type="spellEnd"/>
+      <w:r>
+        <w:t xml:space="preserve"> : Automatic Chord Estimation </w:t>
       </w:r>
     </w:p>
     <w:p>
@@ -251,7 +274,31 @@
         <w:t>ing</w:t>
       </w:r>
       <w:r>
-        <w:t xml:space="preserve"> article on future challenges – [ E. Benetos, S. Dixon, D. Giannoulis, H. Kirchhoff, and A. Klapuri, “Automatic music transcription: Challenges and future directions,” J. Intelligent Inform. Syst., vol. 41, no. 3, pp. 407–434, 2013 ] </w:t>
+        <w:t xml:space="preserve"> article on future challenges – [ E. </w:t>
+      </w:r>
+      <w:proofErr w:type="spellStart"/>
+      <w:r>
+        <w:t>Benetos</w:t>
+      </w:r>
+      <w:proofErr w:type="spellEnd"/>
+      <w:r>
+        <w:t xml:space="preserve">, S. Dixon, D. </w:t>
+      </w:r>
+      <w:proofErr w:type="spellStart"/>
+      <w:r>
+        <w:t>Giannoulis</w:t>
+      </w:r>
+      <w:proofErr w:type="spellEnd"/>
+      <w:r>
+        <w:t xml:space="preserve">, H. Kirchhoff, and A. </w:t>
+      </w:r>
+      <w:proofErr w:type="spellStart"/>
+      <w:r>
+        <w:t>Klapuri</w:t>
+      </w:r>
+      <w:proofErr w:type="spellEnd"/>
+      <w:r>
+        <w:t xml:space="preserve">, “Automatic music transcription: Challenges and future directions,” J. Intelligent Inform. Syst., vol. 41, no. 3, pp. 407–434, 2013 ] </w:t>
       </w:r>
     </w:p>
     <w:p>
@@ -262,8 +309,13 @@
           <w:numId w:val="1"/>
         </w:numPr>
       </w:pPr>
-      <w:r>
-        <w:t>MiReX 2018 results</w:t>
+      <w:proofErr w:type="spellStart"/>
+      <w:r>
+        <w:t>MiReX</w:t>
+      </w:r>
+      <w:proofErr w:type="spellEnd"/>
+      <w:r>
+        <w:t xml:space="preserve"> 2018 results</w:t>
       </w:r>
     </w:p>
     <w:p>
@@ -306,7 +358,31 @@
         <w:t>Finished</w:t>
       </w:r>
       <w:r>
-        <w:t xml:space="preserve"> article on future challenges – [ E. Benetos, S. Dixon, D. Giannoulis, H. Kirchhoff, and A. Klapuri, “Automatic music transcription: Challenges and future directions,” J. Intelligent Inform. Syst., vol. 41, no. 3, pp. 407–434, 2013 ] </w:t>
+        <w:t xml:space="preserve"> article on future challenges – [ E. </w:t>
+      </w:r>
+      <w:proofErr w:type="spellStart"/>
+      <w:r>
+        <w:t>Benetos</w:t>
+      </w:r>
+      <w:proofErr w:type="spellEnd"/>
+      <w:r>
+        <w:t xml:space="preserve">, S. Dixon, D. </w:t>
+      </w:r>
+      <w:proofErr w:type="spellStart"/>
+      <w:r>
+        <w:t>Giannoulis</w:t>
+      </w:r>
+      <w:proofErr w:type="spellEnd"/>
+      <w:r>
+        <w:t xml:space="preserve">, H. Kirchhoff, and A. </w:t>
+      </w:r>
+      <w:proofErr w:type="spellStart"/>
+      <w:r>
+        <w:t>Klapuri</w:t>
+      </w:r>
+      <w:proofErr w:type="spellEnd"/>
+      <w:r>
+        <w:t xml:space="preserve">, “Automatic music transcription: Challenges and future directions,” J. Intelligent Inform. Syst., vol. 41, no. 3, pp. 407–434, 2013 ] </w:t>
       </w:r>
     </w:p>
     <w:p>
@@ -330,7 +406,15 @@
         </w:numPr>
       </w:pPr>
       <w:r>
-        <w:t xml:space="preserve">Started to read  - [M. Müller, D. P. Ellis, A. Klapuri, and G. Richard, “Signal processing for music analysis,” IEEE J. Sel. Topics Signal Process., vol. 5, no. 6, pp. 1088–1110, 2011] </w:t>
+        <w:t xml:space="preserve">Started to read  - [M. Müller, D. P. Ellis, A. </w:t>
+      </w:r>
+      <w:proofErr w:type="spellStart"/>
+      <w:r>
+        <w:t>Klapuri</w:t>
+      </w:r>
+      <w:proofErr w:type="spellEnd"/>
+      <w:r>
+        <w:t xml:space="preserve">, and G. Richard, “Signal processing for music analysis,” IEEE J. Sel. Topics Signal Process., vol. 5, no. 6, pp. 1088–1110, 2011] </w:t>
       </w:r>
     </w:p>
     <w:p>
@@ -365,7 +449,15 @@
         </w:numPr>
       </w:pPr>
       <w:r>
-        <w:t xml:space="preserve">[M. Müller, D. P. Ellis, A. Klapuri, and G. Richard, “Signal processing for music analysis,” IEEE J. Sel. Topics Signal Process., vol. 5, no. 6, pp. 1088–1110, 2011] </w:t>
+        <w:t xml:space="preserve">[M. Müller, D. P. Ellis, A. </w:t>
+      </w:r>
+      <w:proofErr w:type="spellStart"/>
+      <w:r>
+        <w:t>Klapuri</w:t>
+      </w:r>
+      <w:proofErr w:type="spellEnd"/>
+      <w:r>
+        <w:t xml:space="preserve">, and G. Richard, “Signal processing for music analysis,” IEEE J. Sel. Topics Signal Process., vol. 5, no. 6, pp. 1088–1110, 2011] </w:t>
       </w:r>
     </w:p>
     <w:p>
@@ -403,7 +495,15 @@
         </w:numPr>
       </w:pPr>
       <w:r>
-        <w:t xml:space="preserve">[M. Müller, D. P. Ellis, A. Klapuri, and G. Richard, “Signal processing for music analysis,” IEEE J. Sel. Topics Signal Process., vol. 5, no. 6, pp. 1088–1110, 2011] </w:t>
+        <w:t xml:space="preserve">[M. Müller, D. P. Ellis, A. </w:t>
+      </w:r>
+      <w:proofErr w:type="spellStart"/>
+      <w:r>
+        <w:t>Klapuri</w:t>
+      </w:r>
+      <w:proofErr w:type="spellEnd"/>
+      <w:r>
+        <w:t xml:space="preserve">, and G. Richard, “Signal processing for music analysis,” IEEE J. Sel. Topics Signal Process., vol. 5, no. 6, pp. 1088–1110, 2011] </w:t>
       </w:r>
     </w:p>
     <w:p>
@@ -444,7 +544,15 @@
         </w:numPr>
       </w:pPr>
       <w:r>
-        <w:t>Anna Wszeborowska – Music Transcription with Python</w:t>
+        <w:t xml:space="preserve">Anna </w:t>
+      </w:r>
+      <w:proofErr w:type="spellStart"/>
+      <w:r>
+        <w:t>Wszeborowska</w:t>
+      </w:r>
+      <w:proofErr w:type="spellEnd"/>
+      <w:r>
+        <w:t xml:space="preserve"> – Music Transcription with Python</w:t>
       </w:r>
     </w:p>
     <w:p>
@@ -456,7 +564,15 @@
         </w:numPr>
       </w:pPr>
       <w:r>
-        <w:t>Forked github repo – rtmonoaudio2midi, great for prototyping</w:t>
+        <w:t xml:space="preserve">Forked </w:t>
+      </w:r>
+      <w:proofErr w:type="spellStart"/>
+      <w:r>
+        <w:t>github</w:t>
+      </w:r>
+      <w:proofErr w:type="spellEnd"/>
+      <w:r>
+        <w:t xml:space="preserve"> repo – rtmonoaudio2midi, great for prototyping</w:t>
       </w:r>
     </w:p>
     <w:p>
@@ -505,7 +621,15 @@
         </w:numPr>
       </w:pPr>
       <w:r>
-        <w:t xml:space="preserve">[M. Müller, D. P. Ellis, A. Klapuri, and G. Richard, “Signal processing for music analysis,” IEEE J. Sel. Topics Signal Process., vol. 5, no. 6, pp. 1088–1110, 2011] </w:t>
+        <w:t xml:space="preserve">[M. Müller, D. P. Ellis, A. </w:t>
+      </w:r>
+      <w:proofErr w:type="spellStart"/>
+      <w:r>
+        <w:t>Klapuri</w:t>
+      </w:r>
+      <w:proofErr w:type="spellEnd"/>
+      <w:r>
+        <w:t xml:space="preserve">, and G. Richard, “Signal processing for music analysis,” IEEE J. Sel. Topics Signal Process., vol. 5, no. 6, pp. 1088–1110, 2011] </w:t>
       </w:r>
     </w:p>
     <w:p>
@@ -529,7 +653,15 @@
         </w:numPr>
       </w:pPr>
       <w:r>
-        <w:t xml:space="preserve">Installed librosa : </w:t>
+        <w:t xml:space="preserve">Installed </w:t>
+      </w:r>
+      <w:proofErr w:type="spellStart"/>
+      <w:r>
+        <w:t>librosa</w:t>
+      </w:r>
+      <w:proofErr w:type="spellEnd"/>
+      <w:r>
+        <w:t xml:space="preserve"> : </w:t>
       </w:r>
       <w:hyperlink r:id="rId10" w:history="1">
         <w:r>
@@ -584,7 +716,15 @@
         </w:numPr>
       </w:pPr>
       <w:r>
-        <w:t>Successfully produced chromagram of a 12 bar blues recording</w:t>
+        <w:t xml:space="preserve">Successfully produced </w:t>
+      </w:r>
+      <w:proofErr w:type="spellStart"/>
+      <w:r>
+        <w:t>chromagram</w:t>
+      </w:r>
+      <w:proofErr w:type="spellEnd"/>
+      <w:r>
+        <w:t xml:space="preserve"> of a 12 bar blues recording</w:t>
       </w:r>
     </w:p>
     <w:p>
@@ -759,7 +899,15 @@
         </w:numPr>
       </w:pPr>
       <w:r>
-        <w:t xml:space="preserve">Finished [M. Müller, D. P. Ellis, A. Klapuri, and G. Richard, “Signal processing for music analysis,” IEEE J. Sel. Topics Signal Process., vol. 5, no. 6, pp. 1088–1110, 2011] </w:t>
+        <w:t xml:space="preserve">Finished [M. Müller, D. P. Ellis, A. </w:t>
+      </w:r>
+      <w:proofErr w:type="spellStart"/>
+      <w:r>
+        <w:t>Klapuri</w:t>
+      </w:r>
+      <w:proofErr w:type="spellEnd"/>
+      <w:r>
+        <w:t xml:space="preserve">, and G. Richard, “Signal processing for music analysis,” IEEE J. Sel. Topics Signal Process., vol. 5, no. 6, pp. 1088–1110, 2011] </w:t>
       </w:r>
     </w:p>
     <w:p>
@@ -824,7 +972,15 @@
         </w:numPr>
       </w:pPr>
       <w:r>
-        <w:t xml:space="preserve">Constructed tempogram of sample blues recording </w:t>
+        <w:t xml:space="preserve">Constructed </w:t>
+      </w:r>
+      <w:proofErr w:type="spellStart"/>
+      <w:r>
+        <w:t>tempogram</w:t>
+      </w:r>
+      <w:proofErr w:type="spellEnd"/>
+      <w:r>
+        <w:t xml:space="preserve"> of sample blues recording </w:t>
       </w:r>
     </w:p>
     <w:p>
@@ -859,7 +1015,15 @@
         </w:numPr>
       </w:pPr>
       <w:r>
-        <w:t xml:space="preserve">Fourier series Michel Van Biezen : </w:t>
+        <w:t xml:space="preserve">Fourier series Michel Van </w:t>
+      </w:r>
+      <w:proofErr w:type="spellStart"/>
+      <w:r>
+        <w:t>Biezen</w:t>
+      </w:r>
+      <w:proofErr w:type="spellEnd"/>
+      <w:r>
+        <w:t xml:space="preserve"> : </w:t>
       </w:r>
       <w:bookmarkStart w:id="1" w:name="_Hlk17659490"/>
       <w:r>
@@ -897,7 +1061,15 @@
         </w:numPr>
       </w:pPr>
       <w:r>
-        <w:t>Watched this lecture from Brian McFee the co-author of the librosa library</w:t>
+        <w:t xml:space="preserve">Watched this lecture from Brian McFee the co-author of the </w:t>
+      </w:r>
+      <w:proofErr w:type="spellStart"/>
+      <w:r>
+        <w:t>librosa</w:t>
+      </w:r>
+      <w:proofErr w:type="spellEnd"/>
+      <w:r>
+        <w:t xml:space="preserve"> library</w:t>
       </w:r>
     </w:p>
     <w:p>
@@ -968,8 +1140,13 @@
           <w:numId w:val="3"/>
         </w:numPr>
       </w:pPr>
-      <w:r>
-        <w:t xml:space="preserve">Mir_eval library: </w:t>
+      <w:proofErr w:type="spellStart"/>
+      <w:r>
+        <w:t>Mir_eval</w:t>
+      </w:r>
+      <w:proofErr w:type="spellEnd"/>
+      <w:r>
+        <w:t xml:space="preserve"> library: </w:t>
       </w:r>
       <w:hyperlink r:id="rId16" w:history="1">
         <w:r>
@@ -1006,7 +1183,15 @@
         </w:numPr>
       </w:pPr>
       <w:r>
-        <w:t xml:space="preserve">Dr. E. Benetos NUS tutorial - </w:t>
+        <w:t xml:space="preserve">Dr. E. </w:t>
+      </w:r>
+      <w:proofErr w:type="spellStart"/>
+      <w:r>
+        <w:t>Benetos</w:t>
+      </w:r>
+      <w:proofErr w:type="spellEnd"/>
+      <w:r>
+        <w:t xml:space="preserve"> NUS tutorial - </w:t>
       </w:r>
       <w:hyperlink r:id="rId17" w:history="1">
         <w:r>
@@ -1043,7 +1228,15 @@
         </w:numPr>
       </w:pPr>
       <w:r>
-        <w:t xml:space="preserve">Dr. E. Benetos NUS tutorial - </w:t>
+        <w:t xml:space="preserve">Dr. E. </w:t>
+      </w:r>
+      <w:proofErr w:type="spellStart"/>
+      <w:r>
+        <w:t>Benetos</w:t>
+      </w:r>
+      <w:proofErr w:type="spellEnd"/>
+      <w:r>
+        <w:t xml:space="preserve"> NUS tutorial - </w:t>
       </w:r>
       <w:hyperlink r:id="rId18" w:history="1">
         <w:r>
@@ -1369,9 +1562,14 @@
           <w:numId w:val="4"/>
         </w:numPr>
       </w:pPr>
+      <w:proofErr w:type="spellStart"/>
       <w:r>
         <w:lastRenderedPageBreak/>
-        <w:t xml:space="preserve">MusicNet : </w:t>
+        <w:t>MusicNet</w:t>
+      </w:r>
+      <w:proofErr w:type="spellEnd"/>
+      <w:r>
+        <w:t xml:space="preserve"> : </w:t>
       </w:r>
       <w:hyperlink r:id="rId25" w:history="1">
         <w:r>
@@ -1393,8 +1591,13 @@
           <w:numId w:val="4"/>
         </w:numPr>
       </w:pPr>
-      <w:r>
-        <w:t xml:space="preserve">Labrosa access: </w:t>
+      <w:proofErr w:type="spellStart"/>
+      <w:r>
+        <w:t>Labrosa</w:t>
+      </w:r>
+      <w:proofErr w:type="spellEnd"/>
+      <w:r>
+        <w:t xml:space="preserve"> access: </w:t>
       </w:r>
       <w:hyperlink r:id="rId26" w:history="1">
         <w:r>
@@ -1416,8 +1619,13 @@
           <w:numId w:val="4"/>
         </w:numPr>
       </w:pPr>
-      <w:r>
-        <w:t xml:space="preserve">MusicNet has annotated ground truths for all the recordings </w:t>
+      <w:proofErr w:type="spellStart"/>
+      <w:r>
+        <w:t>MusicNet</w:t>
+      </w:r>
+      <w:proofErr w:type="spellEnd"/>
+      <w:r>
+        <w:t xml:space="preserve"> has annotated ground truths for all the recordings </w:t>
       </w:r>
     </w:p>
     <w:p>
@@ -1517,20 +1725,54 @@
           <w:numId w:val="4"/>
         </w:numPr>
       </w:pPr>
-      <w:r>
-        <w:t>Cqt with dimensions number_frames x number_bins</w:t>
-      </w:r>
-    </w:p>
-    <w:p>
-      <w:pPr>
-        <w:pStyle w:val="ListParagraph"/>
-        <w:numPr>
-          <w:ilvl w:val="1"/>
-          <w:numId w:val="4"/>
-        </w:numPr>
-      </w:pPr>
-      <w:r>
-        <w:t xml:space="preserve">Binary labels with dimensions number_frames x number_of_notes </w:t>
+      <w:proofErr w:type="spellStart"/>
+      <w:r>
+        <w:t>Cqt</w:t>
+      </w:r>
+      <w:proofErr w:type="spellEnd"/>
+      <w:r>
+        <w:t xml:space="preserve"> with dimensions </w:t>
+      </w:r>
+      <w:proofErr w:type="spellStart"/>
+      <w:r>
+        <w:t>number_frames</w:t>
+      </w:r>
+      <w:proofErr w:type="spellEnd"/>
+      <w:r>
+        <w:t xml:space="preserve"> x </w:t>
+      </w:r>
+      <w:proofErr w:type="spellStart"/>
+      <w:r>
+        <w:t>number_bins</w:t>
+      </w:r>
+      <w:proofErr w:type="spellEnd"/>
+    </w:p>
+    <w:p>
+      <w:pPr>
+        <w:pStyle w:val="ListParagraph"/>
+        <w:numPr>
+          <w:ilvl w:val="1"/>
+          <w:numId w:val="4"/>
+        </w:numPr>
+      </w:pPr>
+      <w:r>
+        <w:t xml:space="preserve">Binary labels with dimensions </w:t>
+      </w:r>
+      <w:proofErr w:type="spellStart"/>
+      <w:r>
+        <w:t>number_frames</w:t>
+      </w:r>
+      <w:proofErr w:type="spellEnd"/>
+      <w:r>
+        <w:t xml:space="preserve"> x </w:t>
+      </w:r>
+      <w:proofErr w:type="spellStart"/>
+      <w:r>
+        <w:t>number_of_notes</w:t>
+      </w:r>
+      <w:proofErr w:type="spellEnd"/>
+      <w:r>
+        <w:t xml:space="preserve"> </w:t>
       </w:r>
     </w:p>
     <w:p>
@@ -1634,7 +1876,15 @@
         </w:numPr>
       </w:pPr>
       <w:r>
-        <w:t xml:space="preserve">Google Brain github repo : </w:t>
+        <w:t xml:space="preserve">Google Brain </w:t>
+      </w:r>
+      <w:proofErr w:type="spellStart"/>
+      <w:r>
+        <w:t>github</w:t>
+      </w:r>
+      <w:proofErr w:type="spellEnd"/>
+      <w:r>
+        <w:t xml:space="preserve"> repo : </w:t>
       </w:r>
       <w:hyperlink r:id="rId28" w:history="1">
         <w:r>
@@ -1723,19 +1973,64 @@
         <w:t xml:space="preserve">REFERENCE : </w:t>
       </w:r>
       <w:r>
-        <w:t>Curtis Hawthorne, Andriy Stasyuk, Adam Roberts, Ian Simon, Cheng-Zhi Anna Huang,Sander Dieleman, Erich Elsen, Jesse Engel, and Douglas Eck. "Enabling Factorized Piano Music Modeling and Generation with the MAESTRO Dataset." In International Conference on Learning Representations, 2019.</w:t>
-      </w:r>
-    </w:p>
-    <w:p>
-      <w:pPr>
-        <w:pStyle w:val="ListParagraph"/>
-        <w:numPr>
-          <w:ilvl w:val="0"/>
-          <w:numId w:val="4"/>
-        </w:numPr>
-      </w:pPr>
-      <w:r>
-        <w:t xml:space="preserve">Pytorch implementation of Google Brain approach : </w:t>
+        <w:t xml:space="preserve">Curtis Hawthorne, Andriy </w:t>
+      </w:r>
+      <w:proofErr w:type="spellStart"/>
+      <w:r>
+        <w:t>Stasyuk</w:t>
+      </w:r>
+      <w:proofErr w:type="spellEnd"/>
+      <w:r>
+        <w:t>, Adam Roberts, Ian Simon, Cheng-</w:t>
+      </w:r>
+      <w:proofErr w:type="spellStart"/>
+      <w:r>
+        <w:t>Zhi</w:t>
+      </w:r>
+      <w:proofErr w:type="spellEnd"/>
+      <w:r>
+        <w:t xml:space="preserve"> Anna </w:t>
+      </w:r>
+      <w:proofErr w:type="spellStart"/>
+      <w:r>
+        <w:t>Huang,Sander</w:t>
+      </w:r>
+      <w:proofErr w:type="spellEnd"/>
+      <w:r>
+        <w:t xml:space="preserve"> Dieleman, Erich </w:t>
+      </w:r>
+      <w:proofErr w:type="spellStart"/>
+      <w:r>
+        <w:t>Elsen</w:t>
+      </w:r>
+      <w:proofErr w:type="spellEnd"/>
+      <w:r>
+        <w:t xml:space="preserve">, Jesse Engel, and Douglas Eck. "Enabling Factorized Piano Music </w:t>
+      </w:r>
+      <w:proofErr w:type="spellStart"/>
+      <w:r>
+        <w:t>Modeling</w:t>
+      </w:r>
+      <w:proofErr w:type="spellEnd"/>
+      <w:r>
+        <w:t xml:space="preserve"> and Generation with the MAESTRO Dataset." In International Conference on Learning Representations, 2019.</w:t>
+      </w:r>
+    </w:p>
+    <w:p>
+      <w:pPr>
+        <w:pStyle w:val="ListParagraph"/>
+        <w:numPr>
+          <w:ilvl w:val="0"/>
+          <w:numId w:val="4"/>
+        </w:numPr>
+      </w:pPr>
+      <w:proofErr w:type="spellStart"/>
+      <w:r>
+        <w:t>Pytorch</w:t>
+      </w:r>
+      <w:proofErr w:type="spellEnd"/>
+      <w:r>
+        <w:t xml:space="preserve"> implementation of Google Brain approach : </w:t>
       </w:r>
       <w:hyperlink r:id="rId32" w:history="1">
         <w:r>
@@ -2028,7 +2323,15 @@
         </w:numPr>
       </w:pPr>
       <w:r>
-        <w:t xml:space="preserve">Steve Tjao MIR algorithms </w:t>
+        <w:t xml:space="preserve">Steve </w:t>
+      </w:r>
+      <w:proofErr w:type="spellStart"/>
+      <w:r>
+        <w:t>Tjao</w:t>
+      </w:r>
+      <w:proofErr w:type="spellEnd"/>
+      <w:r>
+        <w:t xml:space="preserve"> MIR algorithms </w:t>
       </w:r>
       <w:r>
         <w:t xml:space="preserve">- </w:t>
@@ -2062,9 +2365,11 @@
           <w:numId w:val="7"/>
         </w:numPr>
       </w:pPr>
+      <w:proofErr w:type="spellStart"/>
       <w:r>
         <w:t>Standford_MIR</w:t>
       </w:r>
+      <w:proofErr w:type="spellEnd"/>
     </w:p>
     <w:p>
       <w:pPr>
@@ -2077,8 +2382,21 @@
           <w:lang w:val="en-US"/>
         </w:rPr>
       </w:pPr>
-      <w:r>
-        <w:t xml:space="preserve">Segio Oramos - </w:t>
+      <w:proofErr w:type="spellStart"/>
+      <w:r>
+        <w:t>Segio</w:t>
+      </w:r>
+      <w:proofErr w:type="spellEnd"/>
+      <w:r>
+        <w:t xml:space="preserve"> </w:t>
+      </w:r>
+      <w:proofErr w:type="spellStart"/>
+      <w:r>
+        <w:t>Oramos</w:t>
+      </w:r>
+      <w:proofErr w:type="spellEnd"/>
+      <w:r>
+        <w:t xml:space="preserve"> - </w:t>
       </w:r>
       <w:hyperlink r:id="rId36" w:history="1">
         <w:r>
@@ -2380,7 +2698,15 @@
         </w:numPr>
       </w:pPr>
       <w:r>
-        <w:t>M. Müller, D. P. Ellis, A. Klapuri, and G. Richard, “Signal processing for music analysis,” IEEE J. Sel. Topics Signal Process., vol. 5, no. 6, pp. 1088–1110, 2011.</w:t>
+        <w:t xml:space="preserve">M. Müller, D. P. Ellis, A. </w:t>
+      </w:r>
+      <w:proofErr w:type="spellStart"/>
+      <w:r>
+        <w:t>Klapuri</w:t>
+      </w:r>
+      <w:proofErr w:type="spellEnd"/>
+      <w:r>
+        <w:t>, and G. Richard, “Signal processing for music analysis,” IEEE J. Sel. Topics Signal Process., vol. 5, no. 6, pp. 1088–1110, 2011.</w:t>
       </w:r>
     </w:p>
     <w:p>
@@ -2403,20 +2729,30 @@
           <w:numId w:val="7"/>
         </w:numPr>
       </w:pPr>
-      <w:r>
-        <w:t xml:space="preserve">pg 11. Supervised classification algorithms for instrument recognition </w:t>
-      </w:r>
-    </w:p>
-    <w:p>
-      <w:pPr>
-        <w:pStyle w:val="ListParagraph"/>
-        <w:numPr>
-          <w:ilvl w:val="1"/>
-          <w:numId w:val="7"/>
-        </w:numPr>
-      </w:pPr>
-      <w:r>
-        <w:t xml:space="preserve">pg 13. Principles of musical source separation </w:t>
+      <w:proofErr w:type="spellStart"/>
+      <w:r>
+        <w:t>pg</w:t>
+      </w:r>
+      <w:proofErr w:type="spellEnd"/>
+      <w:r>
+        <w:t xml:space="preserve"> 11. Supervised classification algorithms for instrument recognition </w:t>
+      </w:r>
+    </w:p>
+    <w:p>
+      <w:pPr>
+        <w:pStyle w:val="ListParagraph"/>
+        <w:numPr>
+          <w:ilvl w:val="1"/>
+          <w:numId w:val="7"/>
+        </w:numPr>
+      </w:pPr>
+      <w:proofErr w:type="spellStart"/>
+      <w:r>
+        <w:t>pg</w:t>
+      </w:r>
+      <w:proofErr w:type="spellEnd"/>
+      <w:r>
+        <w:t xml:space="preserve"> 13. Principles of musical source separation </w:t>
       </w:r>
     </w:p>
     <w:p>
@@ -2504,7 +2840,15 @@
         </w:numPr>
       </w:pPr>
       <w:r>
-        <w:t>M. Müller, D. P. Ellis, A. Klapuri, and G. Richard, “Signal processing for music analysis,” IEEE J. Sel. Topics Signal Process., vol. 5, no. 6, pp. 1088–1110, 2011</w:t>
+        <w:t xml:space="preserve">M. Müller, D. P. Ellis, A. </w:t>
+      </w:r>
+      <w:proofErr w:type="spellStart"/>
+      <w:r>
+        <w:t>Klapuri</w:t>
+      </w:r>
+      <w:proofErr w:type="spellEnd"/>
+      <w:r>
+        <w:t>, and G. Richard, “Signal processing for music analysis,” IEEE J. Sel. Topics Signal Process., vol. 5, no. 6, pp. 1088–1110, 2011</w:t>
       </w:r>
       <w:r>
         <w:t>.</w:t>
@@ -2551,7 +2895,15 @@
         </w:numPr>
       </w:pPr>
       <w:r>
-        <w:t>Finished Michel Van Biezen lectures</w:t>
+        <w:t xml:space="preserve">Finished Michel Van </w:t>
+      </w:r>
+      <w:proofErr w:type="spellStart"/>
+      <w:r>
+        <w:t>Biezen</w:t>
+      </w:r>
+      <w:proofErr w:type="spellEnd"/>
+      <w:r>
+        <w:t xml:space="preserve"> lectures</w:t>
       </w:r>
     </w:p>
     <w:p>
@@ -2718,8 +3070,13 @@
           <w:numId w:val="7"/>
         </w:numPr>
       </w:pPr>
-      <w:r>
-        <w:t xml:space="preserve">Shrenik Jain </w:t>
+      <w:proofErr w:type="spellStart"/>
+      <w:r>
+        <w:t>Shrenik</w:t>
+      </w:r>
+      <w:proofErr w:type="spellEnd"/>
+      <w:r>
+        <w:t xml:space="preserve"> Jain </w:t>
       </w:r>
       <w:r>
         <w:t xml:space="preserve">Finished DSP lectures </w:t>
@@ -2771,7 +3128,15 @@
         </w:numPr>
       </w:pPr>
       <w:r>
-        <w:t xml:space="preserve">Adam Panagos </w:t>
+        <w:t xml:space="preserve">Adam </w:t>
+      </w:r>
+      <w:proofErr w:type="spellStart"/>
+      <w:r>
+        <w:t>Panagos</w:t>
+      </w:r>
+      <w:proofErr w:type="spellEnd"/>
+      <w:r>
+        <w:t xml:space="preserve"> </w:t>
       </w:r>
       <w:r>
         <w:t xml:space="preserve">CT1 : </w:t>
@@ -2838,7 +3203,15 @@
         </w:numPr>
       </w:pPr>
       <w:r>
-        <w:t xml:space="preserve">Latex report formatted and set up on VSCode and Overleaf but not synchronized </w:t>
+        <w:t xml:space="preserve">Latex report formatted and set up on </w:t>
+      </w:r>
+      <w:proofErr w:type="spellStart"/>
+      <w:r>
+        <w:t>VSCode</w:t>
+      </w:r>
+      <w:proofErr w:type="spellEnd"/>
+      <w:r>
+        <w:t xml:space="preserve"> and Overleaf but not synchronized </w:t>
       </w:r>
     </w:p>
     <w:p>
@@ -2862,7 +3235,15 @@
         </w:numPr>
       </w:pPr>
       <w:r>
-        <w:t xml:space="preserve">Adam Panagos CT2 : Signals and Systems </w:t>
+        <w:t xml:space="preserve">Adam </w:t>
+      </w:r>
+      <w:proofErr w:type="spellStart"/>
+      <w:r>
+        <w:t>Panagos</w:t>
+      </w:r>
+      <w:proofErr w:type="spellEnd"/>
+      <w:r>
+        <w:t xml:space="preserve"> CT2 : Signals and Systems </w:t>
       </w:r>
       <w:r>
         <w:t xml:space="preserve">Analysis + CT3 : Fourier Series </w:t>
@@ -2882,7 +3263,15 @@
         </w:numPr>
       </w:pPr>
       <w:r>
-        <w:t xml:space="preserve">Adam Panagos DT1, DT2 : </w:t>
+        <w:t xml:space="preserve">Adam </w:t>
+      </w:r>
+      <w:proofErr w:type="spellStart"/>
+      <w:r>
+        <w:t>Panagos</w:t>
+      </w:r>
+      <w:proofErr w:type="spellEnd"/>
+      <w:r>
+        <w:t xml:space="preserve"> DT1, DT2 : </w:t>
       </w:r>
       <w:hyperlink r:id="rId41" w:history="1">
         <w:r>
@@ -2926,8 +3315,13 @@
           <w:numId w:val="7"/>
         </w:numPr>
       </w:pPr>
-      <w:r>
-        <w:t xml:space="preserve">Oppenhiem lectures on signals : </w:t>
+      <w:proofErr w:type="spellStart"/>
+      <w:r>
+        <w:t>Oppenhiem</w:t>
+      </w:r>
+      <w:proofErr w:type="spellEnd"/>
+      <w:r>
+        <w:t xml:space="preserve"> lectures on signals : </w:t>
       </w:r>
       <w:hyperlink r:id="rId43" w:history="1">
         <w:r>
@@ -2981,7 +3375,15 @@
         </w:numPr>
       </w:pPr>
       <w:r>
-        <w:t xml:space="preserve">Adam Panagos lectures DT3, 4 </w:t>
+        <w:t xml:space="preserve">Adam </w:t>
+      </w:r>
+      <w:proofErr w:type="spellStart"/>
+      <w:r>
+        <w:t>Panagos</w:t>
+      </w:r>
+      <w:proofErr w:type="spellEnd"/>
+      <w:r>
+        <w:t xml:space="preserve"> lectures DT3, 4 </w:t>
       </w:r>
     </w:p>
     <w:p>
@@ -2998,7 +3400,15 @@
         </w:numPr>
       </w:pPr>
       <w:r>
-        <w:t>Adam Panagos lectures DT5,6,7</w:t>
+        <w:t xml:space="preserve">Adam </w:t>
+      </w:r>
+      <w:proofErr w:type="spellStart"/>
+      <w:r>
+        <w:t>Panagos</w:t>
+      </w:r>
+      <w:proofErr w:type="spellEnd"/>
+      <w:r>
+        <w:t xml:space="preserve"> lectures DT5,6,7</w:t>
       </w:r>
     </w:p>
     <w:p>
@@ -3015,7 +3425,15 @@
         </w:numPr>
       </w:pPr>
       <w:r>
-        <w:t>Reviewed Conda package manager, python packages and anaconda-project</w:t>
+        <w:t xml:space="preserve">Reviewed </w:t>
+      </w:r>
+      <w:proofErr w:type="spellStart"/>
+      <w:r>
+        <w:t>Conda</w:t>
+      </w:r>
+      <w:proofErr w:type="spellEnd"/>
+      <w:r>
+        <w:t xml:space="preserve"> package manager, python packages and anaconda-project</w:t>
       </w:r>
     </w:p>
     <w:p>
@@ -3032,7 +3450,15 @@
         </w:numPr>
       </w:pPr>
       <w:r>
-        <w:t xml:space="preserve">Setup latex on vscode </w:t>
+        <w:t xml:space="preserve">Setup latex on </w:t>
+      </w:r>
+      <w:proofErr w:type="spellStart"/>
+      <w:r>
+        <w:t>vscode</w:t>
+      </w:r>
+      <w:proofErr w:type="spellEnd"/>
+      <w:r>
+        <w:t xml:space="preserve"> </w:t>
       </w:r>
     </w:p>
     <w:p>
@@ -3078,7 +3504,15 @@
         </w:numPr>
       </w:pPr>
       <w:r>
-        <w:t>Use conda environment in VSCODE – run VSCODE from Anaconda manager</w:t>
+        <w:t xml:space="preserve">Use </w:t>
+      </w:r>
+      <w:proofErr w:type="spellStart"/>
+      <w:r>
+        <w:t>conda</w:t>
+      </w:r>
+      <w:proofErr w:type="spellEnd"/>
+      <w:r>
+        <w:t xml:space="preserve"> environment in VSCODE – run VSCODE from Anaconda manager</w:t>
       </w:r>
     </w:p>
     <w:p>
@@ -3187,7 +3621,15 @@
         </w:numPr>
       </w:pPr>
       <w:r>
-        <w:t xml:space="preserve">Single Note melody jupyter notebook </w:t>
+        <w:t xml:space="preserve">Single Note melody </w:t>
+      </w:r>
+      <w:proofErr w:type="spellStart"/>
+      <w:r>
+        <w:t>jupyter</w:t>
+      </w:r>
+      <w:proofErr w:type="spellEnd"/>
+      <w:r>
+        <w:t xml:space="preserve"> notebook </w:t>
       </w:r>
     </w:p>
     <w:p>
@@ -3222,8 +3664,13 @@
           <w:numId w:val="7"/>
         </w:numPr>
       </w:pPr>
-      <w:r>
-        <w:t xml:space="preserve">Librosa </w:t>
+      <w:proofErr w:type="spellStart"/>
+      <w:r>
+        <w:t>Librosa</w:t>
+      </w:r>
+      <w:proofErr w:type="spellEnd"/>
+      <w:r>
+        <w:t xml:space="preserve"> </w:t>
       </w:r>
     </w:p>
     <w:p>
@@ -3295,7 +3742,15 @@
         </w:numPr>
       </w:pPr>
       <w:r>
-        <w:t xml:space="preserve">Spectral rolloff, PAR, crossing rate </w:t>
+        <w:t xml:space="preserve">Spectral </w:t>
+      </w:r>
+      <w:proofErr w:type="spellStart"/>
+      <w:r>
+        <w:t>rolloff</w:t>
+      </w:r>
+      <w:proofErr w:type="spellEnd"/>
+      <w:r>
+        <w:t xml:space="preserve">, PAR, crossing rate </w:t>
       </w:r>
     </w:p>
     <w:p>
@@ -3505,7 +3960,32 @@
         </w:r>
       </w:hyperlink>
       <w:r>
-        <w:t xml:space="preserve"> - summary of NN features, including vanishing gradients, dying ReLU problem etc.</w:t>
+        <w:t xml:space="preserve"> - summary of NN features, including vanishing gradients, dying </w:t>
+      </w:r>
+      <w:proofErr w:type="spellStart"/>
+      <w:r>
+        <w:t>ReLU</w:t>
+      </w:r>
+      <w:proofErr w:type="spellEnd"/>
+      <w:r>
+        <w:t xml:space="preserve"> problem etc.</w:t>
+      </w:r>
+    </w:p>
+    <w:p>
+      <w:r>
+        <w:t>7/5</w:t>
+      </w:r>
+    </w:p>
+    <w:p>
+      <w:pPr>
+        <w:pStyle w:val="ListParagraph"/>
+        <w:numPr>
+          <w:ilvl w:val="0"/>
+          <w:numId w:val="7"/>
+        </w:numPr>
+      </w:pPr>
+      <w:r>
+        <w:t>Methodology and results section</w:t>
       </w:r>
     </w:p>
     <w:sectPr>

</xml_diff>

<commit_message>
completed NN and NMF approaches 12/5
</commit_message>
<xml_diff>
--- a/researchLog.docx
+++ b/researchLog.docx
@@ -222,12 +222,17 @@
         <w:t xml:space="preserve">ANU </w:t>
       </w:r>
       <w:proofErr w:type="spellStart"/>
+      <w:proofErr w:type="gramStart"/>
       <w:r>
         <w:t>SuperSearch</w:t>
       </w:r>
       <w:proofErr w:type="spellEnd"/>
       <w:r>
-        <w:t xml:space="preserve"> : Automatic Chord Estimation </w:t>
+        <w:t xml:space="preserve"> :</w:t>
+      </w:r>
+      <w:proofErr w:type="gramEnd"/>
+      <w:r>
+        <w:t xml:space="preserve"> Automatic Chord Estimation </w:t>
       </w:r>
     </w:p>
     <w:p>
@@ -298,7 +303,15 @@
       </w:r>
       <w:proofErr w:type="spellEnd"/>
       <w:r>
-        <w:t xml:space="preserve">, “Automatic music transcription: Challenges and future directions,” J. Intelligent Inform. Syst., vol. 41, no. 3, pp. 407–434, 2013 ] </w:t>
+        <w:t xml:space="preserve">, “Automatic music transcription: Challenges and future directions,” J. Intelligent Inform. Syst., vol. 41, no. 3, pp. 407–434, </w:t>
+      </w:r>
+      <w:proofErr w:type="gramStart"/>
+      <w:r>
+        <w:t>2013 ]</w:t>
+      </w:r>
+      <w:proofErr w:type="gramEnd"/>
+      <w:r>
+        <w:t xml:space="preserve"> </w:t>
       </w:r>
     </w:p>
     <w:p>
@@ -382,7 +395,15 @@
       </w:r>
       <w:proofErr w:type="spellEnd"/>
       <w:r>
-        <w:t xml:space="preserve">, “Automatic music transcription: Challenges and future directions,” J. Intelligent Inform. Syst., vol. 41, no. 3, pp. 407–434, 2013 ] </w:t>
+        <w:t xml:space="preserve">, “Automatic music transcription: Challenges and future directions,” J. Intelligent Inform. Syst., vol. 41, no. 3, pp. 407–434, </w:t>
+      </w:r>
+      <w:proofErr w:type="gramStart"/>
+      <w:r>
+        <w:t>2013 ]</w:t>
+      </w:r>
+      <w:proofErr w:type="gramEnd"/>
+      <w:r>
+        <w:t xml:space="preserve"> </w:t>
       </w:r>
     </w:p>
     <w:p>
@@ -406,7 +427,15 @@
         </w:numPr>
       </w:pPr>
       <w:r>
-        <w:t xml:space="preserve">Started to read  - [M. Müller, D. P. Ellis, A. </w:t>
+        <w:t xml:space="preserve">Started to </w:t>
+      </w:r>
+      <w:proofErr w:type="gramStart"/>
+      <w:r>
+        <w:t>read  -</w:t>
+      </w:r>
+      <w:proofErr w:type="gramEnd"/>
+      <w:r>
+        <w:t xml:space="preserve"> [M. Müller, D. P. Ellis, A. </w:t>
       </w:r>
       <w:proofErr w:type="spellStart"/>
       <w:r>
@@ -656,12 +685,17 @@
         <w:t xml:space="preserve">Installed </w:t>
       </w:r>
       <w:proofErr w:type="spellStart"/>
+      <w:proofErr w:type="gramStart"/>
       <w:r>
         <w:t>librosa</w:t>
       </w:r>
       <w:proofErr w:type="spellEnd"/>
       <w:r>
-        <w:t xml:space="preserve"> : </w:t>
+        <w:t xml:space="preserve"> :</w:t>
+      </w:r>
+      <w:proofErr w:type="gramEnd"/>
+      <w:r>
+        <w:t xml:space="preserve"> </w:t>
       </w:r>
       <w:hyperlink r:id="rId10" w:history="1">
         <w:r>
@@ -724,7 +758,15 @@
       </w:r>
       <w:proofErr w:type="spellEnd"/>
       <w:r>
-        <w:t xml:space="preserve"> of a 12 bar blues recording</w:t>
+        <w:t xml:space="preserve"> of a </w:t>
+      </w:r>
+      <w:proofErr w:type="gramStart"/>
+      <w:r>
+        <w:t>12 bar</w:t>
+      </w:r>
+      <w:proofErr w:type="gramEnd"/>
+      <w:r>
+        <w:t xml:space="preserve"> blues recording</w:t>
       </w:r>
     </w:p>
     <w:p>
@@ -859,7 +901,15 @@
         <w:t>Great textbook for DSP</w:t>
       </w:r>
       <w:r>
-        <w:t xml:space="preserve"> – pay for full access</w:t>
+        <w:t xml:space="preserve"> – </w:t>
+      </w:r>
+      <w:proofErr w:type="gramStart"/>
+      <w:r>
+        <w:t>pay</w:t>
+      </w:r>
+      <w:proofErr w:type="gramEnd"/>
+      <w:r>
+        <w:t xml:space="preserve"> for full access</w:t>
       </w:r>
     </w:p>
     <w:p>
@@ -948,8 +998,13 @@
         </w:numPr>
       </w:pPr>
       <w:r>
-        <w:t>Question on page 4 about separation of frequency bins ???</w:t>
-      </w:r>
+        <w:t xml:space="preserve">Question on page 4 about separation of frequency </w:t>
+      </w:r>
+      <w:proofErr w:type="gramStart"/>
+      <w:r>
+        <w:t>bins ???</w:t>
+      </w:r>
+      <w:proofErr w:type="gramEnd"/>
     </w:p>
     <w:p>
       <w:pPr>
@@ -1094,7 +1149,15 @@
         </w:numPr>
       </w:pPr>
       <w:r>
-        <w:t xml:space="preserve">Provides a number of spectral analysis, beat tracking and temporal structure analysis tools </w:t>
+        <w:t xml:space="preserve">Provides </w:t>
+      </w:r>
+      <w:proofErr w:type="gramStart"/>
+      <w:r>
+        <w:t>a number of</w:t>
+      </w:r>
+      <w:proofErr w:type="gramEnd"/>
+      <w:r>
+        <w:t xml:space="preserve"> spectral analysis, beat tracking and temporal structure analysis tools </w:t>
       </w:r>
     </w:p>
     <w:p>
@@ -1271,7 +1334,15 @@
         </w:numPr>
       </w:pPr>
       <w:r>
-        <w:t xml:space="preserve">Part 5 didn’t have anything valuable to this project </w:t>
+        <w:t xml:space="preserve">Part 5 </w:t>
+      </w:r>
+      <w:proofErr w:type="gramStart"/>
+      <w:r>
+        <w:t>didn’t</w:t>
+      </w:r>
+      <w:proofErr w:type="gramEnd"/>
+      <w:r>
+        <w:t xml:space="preserve"> have anything valuable to this project </w:t>
       </w:r>
     </w:p>
     <w:p>
@@ -1654,8 +1725,13 @@
         </w:numPr>
       </w:pPr>
       <w:r>
-        <w:t>Neural Network with 3 layers and 256 units wide and no dropout rate :</w:t>
-      </w:r>
+        <w:t xml:space="preserve">Neural Network with 3 layers and 256 units wide and no dropout </w:t>
+      </w:r>
+      <w:proofErr w:type="gramStart"/>
+      <w:r>
+        <w:t>rate :</w:t>
+      </w:r>
+      <w:proofErr w:type="gramEnd"/>
     </w:p>
     <w:p>
       <w:pPr>
@@ -1665,8 +1741,13 @@
           <w:numId w:val="4"/>
         </w:numPr>
       </w:pPr>
-      <w:r>
-        <w:t>Precision : 0.81</w:t>
+      <w:proofErr w:type="gramStart"/>
+      <w:r>
+        <w:t>Precision :</w:t>
+      </w:r>
+      <w:proofErr w:type="gramEnd"/>
+      <w:r>
+        <w:t xml:space="preserve"> 0.81</w:t>
       </w:r>
     </w:p>
     <w:p>
@@ -1677,8 +1758,13 @@
           <w:numId w:val="4"/>
         </w:numPr>
       </w:pPr>
-      <w:r>
-        <w:t xml:space="preserve">Recall : 0.61 </w:t>
+      <w:proofErr w:type="gramStart"/>
+      <w:r>
+        <w:t>Recall :</w:t>
+      </w:r>
+      <w:proofErr w:type="gramEnd"/>
+      <w:r>
+        <w:t xml:space="preserve"> 0.61 </w:t>
       </w:r>
     </w:p>
     <w:p>
@@ -1690,7 +1776,15 @@
         </w:numPr>
       </w:pPr>
       <w:r>
-        <w:t>F-measure : 69.72</w:t>
+        <w:t>F-</w:t>
+      </w:r>
+      <w:proofErr w:type="gramStart"/>
+      <w:r>
+        <w:t>measure :</w:t>
+      </w:r>
+      <w:proofErr w:type="gramEnd"/>
+      <w:r>
+        <w:t xml:space="preserve"> 69.72</w:t>
       </w:r>
     </w:p>
     <w:p>
@@ -1701,8 +1795,13 @@
           <w:numId w:val="4"/>
         </w:numPr>
       </w:pPr>
-      <w:r>
-        <w:t>Accuracy : 0.53</w:t>
+      <w:proofErr w:type="gramStart"/>
+      <w:r>
+        <w:t>Accuracy :</w:t>
+      </w:r>
+      <w:proofErr w:type="gramEnd"/>
+      <w:r>
+        <w:t xml:space="preserve"> 0.53</w:t>
       </w:r>
     </w:p>
     <w:p>
@@ -1965,12 +2064,21 @@
         <w:pStyle w:val="ListParagraph"/>
         <w:ind w:left="1440"/>
       </w:pPr>
+      <w:proofErr w:type="gramStart"/>
       <w:r>
         <w:rPr>
           <w:b/>
           <w:bCs/>
         </w:rPr>
-        <w:t xml:space="preserve">REFERENCE : </w:t>
+        <w:t>REFERENCE :</w:t>
+      </w:r>
+      <w:proofErr w:type="gramEnd"/>
+      <w:r>
+        <w:rPr>
+          <w:b/>
+          <w:bCs/>
+        </w:rPr>
+        <w:t xml:space="preserve"> </w:t>
       </w:r>
       <w:r>
         <w:t xml:space="preserve">Curtis Hawthorne, Andriy </w:t>
@@ -2274,7 +2382,15 @@
         </w:numPr>
       </w:pPr>
       <w:r>
-        <w:t xml:space="preserve">Read musical source separation article : Cano et al 2019, MSS, IEEE SPS January 2019 </w:t>
+        <w:t xml:space="preserve">Read musical source separation </w:t>
+      </w:r>
+      <w:proofErr w:type="gramStart"/>
+      <w:r>
+        <w:t>article :</w:t>
+      </w:r>
+      <w:proofErr w:type="gramEnd"/>
+      <w:r>
+        <w:t xml:space="preserve"> Cano et al 2019, MSS, IEEE SPS January 2019 </w:t>
       </w:r>
     </w:p>
     <w:p>
@@ -3243,7 +3359,15 @@
       </w:r>
       <w:proofErr w:type="spellEnd"/>
       <w:r>
-        <w:t xml:space="preserve"> CT2 : Signals and Systems </w:t>
+        <w:t xml:space="preserve"> CT</w:t>
+      </w:r>
+      <w:proofErr w:type="gramStart"/>
+      <w:r>
+        <w:t>2 :</w:t>
+      </w:r>
+      <w:proofErr w:type="gramEnd"/>
+      <w:r>
+        <w:t xml:space="preserve"> Signals and Systems </w:t>
       </w:r>
       <w:r>
         <w:t xml:space="preserve">Analysis + CT3 : Fourier Series </w:t>
@@ -3986,6 +4110,59 @@
       </w:pPr>
       <w:r>
         <w:t>Methodology and results section</w:t>
+      </w:r>
+    </w:p>
+    <w:p>
+      <w:r>
+        <w:t>12/5</w:t>
+      </w:r>
+    </w:p>
+    <w:p>
+      <w:pPr>
+        <w:pStyle w:val="ListParagraph"/>
+        <w:numPr>
+          <w:ilvl w:val="0"/>
+          <w:numId w:val="7"/>
+        </w:numPr>
+      </w:pPr>
+      <w:r>
+        <w:t xml:space="preserve">Balanced cross entropy for multilabel problem </w:t>
+      </w:r>
+    </w:p>
+    <w:p>
+      <w:pPr>
+        <w:pStyle w:val="ListParagraph"/>
+        <w:numPr>
+          <w:ilvl w:val="0"/>
+          <w:numId w:val="7"/>
+        </w:numPr>
+      </w:pPr>
+      <w:r>
+        <w:t xml:space="preserve">Appropriate f1 measure </w:t>
+      </w:r>
+    </w:p>
+    <w:p>
+      <w:pPr>
+        <w:pStyle w:val="ListParagraph"/>
+        <w:numPr>
+          <w:ilvl w:val="0"/>
+          <w:numId w:val="7"/>
+        </w:numPr>
+      </w:pPr>
+      <w:r>
+        <w:t xml:space="preserve">NN tuning and model fit </w:t>
+      </w:r>
+    </w:p>
+    <w:p>
+      <w:pPr>
+        <w:pStyle w:val="ListParagraph"/>
+        <w:numPr>
+          <w:ilvl w:val="0"/>
+          <w:numId w:val="7"/>
+        </w:numPr>
+      </w:pPr>
+      <w:r>
+        <w:t xml:space="preserve">NMF model tuned and fit </w:t>
       </w:r>
     </w:p>
     <w:sectPr>

</xml_diff>

<commit_message>
Poster pdf and renamed plan for report structure
</commit_message>
<xml_diff>
--- a/researchLog.docx
+++ b/researchLog.docx
@@ -3607,6 +3607,41 @@
         <w:t>Presentation and poster remaining</w:t>
       </w:r>
     </w:p>
+    <w:p>
+      <w:r>
+        <w:t>15/5</w:t>
+      </w:r>
+    </w:p>
+    <w:p>
+      <w:pPr>
+        <w:pStyle w:val="ListParagraph"/>
+        <w:numPr>
+          <w:ilvl w:val="0"/>
+          <w:numId w:val="7"/>
+        </w:numPr>
+      </w:pPr>
+      <w:r>
+        <w:t>Added acronyms and fixed custom captions for list of figures</w:t>
+      </w:r>
+    </w:p>
+    <w:p>
+      <w:r>
+        <w:t>16/5</w:t>
+      </w:r>
+    </w:p>
+    <w:p>
+      <w:pPr>
+        <w:pStyle w:val="ListParagraph"/>
+        <w:numPr>
+          <w:ilvl w:val="0"/>
+          <w:numId w:val="7"/>
+        </w:numPr>
+      </w:pPr>
+      <w:r>
+        <w:t>Poster and Presentation first draft</w:t>
+      </w:r>
+    </w:p>
+    <w:p/>
     <w:sectPr>
       <w:pgSz w:w="11906" w:h="16838"/>
       <w:pgMar w:top="1440" w:right="1440" w:bottom="1440" w:left="1440" w:header="708" w:footer="708" w:gutter="0"/>

</xml_diff>